<commit_message>
Modifiche dopo prima giornata
</commit_message>
<xml_diff>
--- a/Guida Installazione.docx
+++ b/Guida Installazione.docx
@@ -4,6 +4,15 @@
   <w:body>
     <w:sdt>
       <w:sdtPr>
+        <w:rPr>
+          <w:rFonts w:asciiTheme="minorHAnsi" w:eastAsiaTheme="minorHAnsi" w:hAnsiTheme="minorHAnsi" w:cstheme="minorBidi"/>
+          <w:color w:val="auto"/>
+          <w:kern w:val="2"/>
+          <w:sz w:val="22"/>
+          <w:szCs w:val="22"/>
+          <w:lang w:eastAsia="en-US"/>
+          <w14:ligatures w14:val="standardContextual"/>
+        </w:rPr>
         <w:id w:val="1291399007"/>
         <w:docPartObj>
           <w:docPartGallery w:val="Table of Contents"/>
@@ -12,15 +21,8 @@
       </w:sdtPr>
       <w:sdtEndPr>
         <w:rPr>
-          <w:rFonts w:asciiTheme="minorHAnsi" w:eastAsiaTheme="minorHAnsi" w:hAnsiTheme="minorHAnsi" w:cstheme="minorBidi"/>
-          <w:b/>
-          <w:bCs/>
-          <w:color w:val="auto"/>
-          <w:kern w:val="2"/>
-          <w:sz w:val="22"/>
-          <w:szCs w:val="22"/>
-          <w:lang w:eastAsia="en-US"/>
-          <w14:ligatures w14:val="standardContextual"/>
+          <w:b/>
+          <w:bCs/>
         </w:rPr>
       </w:sdtEndPr>
       <w:sdtContent>
@@ -493,7 +495,29 @@
                 <w:kern w:val="0"/>
                 <w14:ligatures w14:val="none"/>
               </w:rPr>
-              <w:t>Aprire ed eseguire jupyter notebook</w:t>
+              <w:t>Aprire ed eseguire ju</w:t>
+            </w:r>
+            <w:r>
+              <w:rPr>
+                <w:rStyle w:val="Collegamentoipertestuale"/>
+                <w:caps/>
+                <w:noProof/>
+                <w:spacing w:val="15"/>
+                <w:kern w:val="0"/>
+                <w14:ligatures w14:val="none"/>
+              </w:rPr>
+              <w:t>p</w:t>
+            </w:r>
+            <w:r>
+              <w:rPr>
+                <w:rStyle w:val="Collegamentoipertestuale"/>
+                <w:caps/>
+                <w:noProof/>
+                <w:spacing w:val="15"/>
+                <w:kern w:val="0"/>
+                <w14:ligatures w14:val="none"/>
+              </w:rPr>
+              <w:t>yter notebook</w:t>
             </w:r>
             <w:r>
               <w:rPr>
@@ -606,7 +630,7 @@
                 <w:noProof/>
                 <w:webHidden/>
               </w:rPr>
-              <w:t>8</w:t>
+              <w:t>9</w:t>
             </w:r>
             <w:r>
               <w:rPr>
@@ -702,7 +726,15 @@
     <w:p/>
     <w:p>
       <w:r>
-        <w:t>Installare python (da </w:t>
+        <w:t xml:space="preserve">Installare </w:t>
+      </w:r>
+      <w:proofErr w:type="spellStart"/>
+      <w:r>
+        <w:t>python</w:t>
+      </w:r>
+      <w:proofErr w:type="spellEnd"/>
+      <w:r>
+        <w:t xml:space="preserve"> (da </w:t>
       </w:r>
       <w:hyperlink r:id="rId8" w:tgtFrame="_blank" w:history="1">
         <w:r>
@@ -713,7 +745,15 @@
         </w:r>
       </w:hyperlink>
       <w:r>
-        <w:t> oppure da anaconda/miniconda).</w:t>
+        <w:t> oppure da anaconda/</w:t>
+      </w:r>
+      <w:proofErr w:type="spellStart"/>
+      <w:r>
+        <w:t>miniconda</w:t>
+      </w:r>
+      <w:proofErr w:type="spellEnd"/>
+      <w:r>
+        <w:t>).</w:t>
       </w:r>
     </w:p>
     <w:p/>
@@ -887,12 +927,28 @@
         <w:t xml:space="preserve">VSC vs </w:t>
       </w:r>
       <w:hyperlink r:id="rId10" w:history="1">
+        <w:proofErr w:type="spellStart"/>
         <w:r>
           <w:rPr>
             <w:rStyle w:val="Collegamentoipertestuale"/>
           </w:rPr>
-          <w:t>VS Codium</w:t>
+          <w:t>VS</w:t>
         </w:r>
+        <w:proofErr w:type="spellEnd"/>
+        <w:r>
+          <w:rPr>
+            <w:rStyle w:val="Collegamentoipertestuale"/>
+          </w:rPr>
+          <w:t xml:space="preserve"> </w:t>
+        </w:r>
+        <w:proofErr w:type="spellStart"/>
+        <w:r>
+          <w:rPr>
+            <w:rStyle w:val="Collegamentoipertestuale"/>
+          </w:rPr>
+          <w:t>Codium</w:t>
+        </w:r>
+        <w:proofErr w:type="spellEnd"/>
       </w:hyperlink>
       <w:r>
         <w:t xml:space="preserve"> (non ha la telemetria)</w:t>
@@ -974,7 +1030,23 @@
         <w:t>VSC</w:t>
       </w:r>
       <w:r>
-        <w:t xml:space="preserve"> le estensioni per python, non per jupyter (serve aprirlo?)</w:t>
+        <w:t xml:space="preserve"> le estensioni per </w:t>
+      </w:r>
+      <w:proofErr w:type="spellStart"/>
+      <w:r>
+        <w:t>python</w:t>
+      </w:r>
+      <w:proofErr w:type="spellEnd"/>
+      <w:r>
+        <w:t xml:space="preserve">, non per </w:t>
+      </w:r>
+      <w:proofErr w:type="spellStart"/>
+      <w:r>
+        <w:t>jupyter</w:t>
+      </w:r>
+      <w:proofErr w:type="spellEnd"/>
+      <w:r>
+        <w:t xml:space="preserve"> (serve aprirlo?)</w:t>
       </w:r>
     </w:p>
     <w:p/>
@@ -990,8 +1062,33 @@
           <w:i/>
           <w:iCs/>
         </w:rPr>
-        <w:t>Per sviluppare codice Python in Visual Studio Code non è obbligatorio installare estensioni, ma nella pratica sì: senza estensioni mancano quasi tutte le funzionalità “classiche” (autocompletamento serio, linting</w:t>
-      </w:r>
+        <w:t>Per sviluppare codice Python in Visual Studio Code non è obbligatorio installare estensioni, ma nella pratica sì: senza estensioni mancano quasi tutte le funzionalità “classiche” (</w:t>
+      </w:r>
+      <w:proofErr w:type="spellStart"/>
+      <w:r>
+        <w:rPr>
+          <w:i/>
+          <w:iCs/>
+        </w:rPr>
+        <w:t>autocompletamento</w:t>
+      </w:r>
+      <w:proofErr w:type="spellEnd"/>
+      <w:r>
+        <w:rPr>
+          <w:i/>
+          <w:iCs/>
+        </w:rPr>
+        <w:t xml:space="preserve"> serio, </w:t>
+      </w:r>
+      <w:proofErr w:type="spellStart"/>
+      <w:r>
+        <w:rPr>
+          <w:i/>
+          <w:iCs/>
+        </w:rPr>
+        <w:t>linting</w:t>
+      </w:r>
+      <w:proofErr w:type="spellEnd"/>
       <w:r>
         <w:rPr>
           <w:i/>
@@ -1064,7 +1161,23 @@
           <w:i/>
           <w:iCs/>
         </w:rPr>
-        <w:t>È la base: esecuzione, debug, selezione interprete/venv, terminale integrato “furbo”.</w:t>
+        <w:t>È la base: esecuzione, debug, selezione interprete/</w:t>
+      </w:r>
+      <w:proofErr w:type="spellStart"/>
+      <w:r>
+        <w:rPr>
+          <w:i/>
+          <w:iCs/>
+        </w:rPr>
+        <w:t>venv</w:t>
+      </w:r>
+      <w:proofErr w:type="spellEnd"/>
+      <w:r>
+        <w:rPr>
+          <w:i/>
+          <w:iCs/>
+        </w:rPr>
+        <w:t>, terminale integrato “furbo”.</w:t>
       </w:r>
     </w:p>
     <w:p>
@@ -1084,7 +1197,23 @@
           <w:i/>
           <w:iCs/>
         </w:rPr>
-        <w:t xml:space="preserve"> Pylance (Microsoft)</w:t>
+        <w:t xml:space="preserve"> </w:t>
+      </w:r>
+      <w:proofErr w:type="spellStart"/>
+      <w:r>
+        <w:rPr>
+          <w:i/>
+          <w:iCs/>
+        </w:rPr>
+        <w:t>Pylance</w:t>
+      </w:r>
+      <w:proofErr w:type="spellEnd"/>
+      <w:r>
+        <w:rPr>
+          <w:i/>
+          <w:iCs/>
+        </w:rPr>
+        <w:t xml:space="preserve"> (Microsoft)</w:t>
       </w:r>
     </w:p>
     <w:p>
@@ -1095,12 +1224,53 @@
           <w:iCs/>
         </w:rPr>
       </w:pPr>
-      <w:r>
-        <w:rPr>
-          <w:i/>
-          <w:iCs/>
-        </w:rPr>
-        <w:t>Autocompletamento e analisi del codice (type checking, go-to definition, ecc.). Di solito viene proposta/installa assieme a Python.</w:t>
+      <w:proofErr w:type="spellStart"/>
+      <w:r>
+        <w:rPr>
+          <w:i/>
+          <w:iCs/>
+        </w:rPr>
+        <w:t>Autocompletamento</w:t>
+      </w:r>
+      <w:proofErr w:type="spellEnd"/>
+      <w:r>
+        <w:rPr>
+          <w:i/>
+          <w:iCs/>
+        </w:rPr>
+        <w:t xml:space="preserve"> e analisi del codice (</w:t>
+      </w:r>
+      <w:proofErr w:type="spellStart"/>
+      <w:r>
+        <w:rPr>
+          <w:i/>
+          <w:iCs/>
+        </w:rPr>
+        <w:t>type</w:t>
+      </w:r>
+      <w:proofErr w:type="spellEnd"/>
+      <w:r>
+        <w:rPr>
+          <w:i/>
+          <w:iCs/>
+        </w:rPr>
+        <w:t xml:space="preserve"> checking, go-to </w:t>
+      </w:r>
+      <w:proofErr w:type="spellStart"/>
+      <w:r>
+        <w:rPr>
+          <w:i/>
+          <w:iCs/>
+        </w:rPr>
+        <w:t>definition</w:t>
+      </w:r>
+      <w:proofErr w:type="spellEnd"/>
+      <w:r>
+        <w:rPr>
+          <w:i/>
+          <w:iCs/>
+        </w:rPr>
+        <w:t>, ecc.). Di solito viene proposta/installa assieme a Python.</w:t>
       </w:r>
     </w:p>
     <w:p/>
@@ -1173,38 +1343,24 @@
     <w:p/>
     <w:p>
       <w:r>
-        <w:t xml:space="preserve">Installare Miniconda da </w:t>
-      </w:r>
-      <w:r>
-        <w:fldChar w:fldCharType="begin"/>
-      </w:r>
-      <w:r>
-        <w:instrText>HYPERLINK "https://www.anaconda.com/docs/getting-started/miniconda/main"</w:instrText>
-      </w:r>
-      <w:r>
-        <w:fldChar w:fldCharType="separate"/>
-      </w:r>
-      <w:r>
-        <w:rPr>
-          <w:rStyle w:val="Collegamentoipertestuale"/>
-        </w:rPr>
-        <w:t>q</w:t>
-      </w:r>
-      <w:r>
-        <w:rPr>
-          <w:rStyle w:val="Collegamentoipertestuale"/>
-        </w:rPr>
-        <w:t>u</w:t>
-      </w:r>
-      <w:r>
-        <w:rPr>
-          <w:rStyle w:val="Collegamentoipertestuale"/>
-        </w:rPr>
-        <w:t>i</w:t>
-      </w:r>
-      <w:r>
-        <w:fldChar w:fldCharType="end"/>
-      </w:r>
+        <w:t xml:space="preserve">Installare </w:t>
+      </w:r>
+      <w:proofErr w:type="spellStart"/>
+      <w:r>
+        <w:t>Miniconda</w:t>
+      </w:r>
+      <w:proofErr w:type="spellEnd"/>
+      <w:r>
+        <w:t xml:space="preserve"> da </w:t>
+      </w:r>
+      <w:hyperlink r:id="rId11" w:history="1">
+        <w:r>
+          <w:rPr>
+            <w:rStyle w:val="Collegamentoipertestuale"/>
+          </w:rPr>
+          <w:t>qui</w:t>
+        </w:r>
+      </w:hyperlink>
       <w:r>
         <w:t xml:space="preserve"> </w:t>
       </w:r>
@@ -1212,14 +1368,54 @@
         <w:sym w:font="Wingdings" w:char="F0E0"/>
       </w:r>
       <w:r>
-        <w:t xml:space="preserve"> premere il bottone in alto a dx &lt;Download&gt;, scorrere la pagina sino al fondo e poi premere (sotto la sezione Miniconda Installer) il bottone &lt;Download Miniconda Installer&gt;, selezionare il tab Windows e poi, nel riquadro a dx Miniconda fare click sul link blu </w:t>
-      </w:r>
-      <w:r>
-        <w:rPr>
-          <w:i/>
-          <w:iCs/>
-        </w:rPr>
-        <w:t>Windows 64-bit Graphycal Installer</w:t>
+        <w:t xml:space="preserve"> premere il bottone in alto a dx &lt;Download&gt;, scorrere la pagina sino al fondo e poi premere (sotto la sezione </w:t>
+      </w:r>
+      <w:proofErr w:type="spellStart"/>
+      <w:r>
+        <w:t>Miniconda</w:t>
+      </w:r>
+      <w:proofErr w:type="spellEnd"/>
+      <w:r>
+        <w:t xml:space="preserve"> Installer) il bottone &lt;Download </w:t>
+      </w:r>
+      <w:proofErr w:type="spellStart"/>
+      <w:r>
+        <w:t>Miniconda</w:t>
+      </w:r>
+      <w:proofErr w:type="spellEnd"/>
+      <w:r>
+        <w:t xml:space="preserve"> Installer&gt;, selezionare il tab Windows e poi, nel riquadro a dx </w:t>
+      </w:r>
+      <w:proofErr w:type="spellStart"/>
+      <w:r>
+        <w:t>Miniconda</w:t>
+      </w:r>
+      <w:proofErr w:type="spellEnd"/>
+      <w:r>
+        <w:t xml:space="preserve"> fare click sul link blu </w:t>
+      </w:r>
+      <w:r>
+        <w:rPr>
+          <w:i/>
+          <w:iCs/>
+        </w:rPr>
+        <w:t xml:space="preserve">Windows 64-bit </w:t>
+      </w:r>
+      <w:proofErr w:type="spellStart"/>
+      <w:r>
+        <w:rPr>
+          <w:i/>
+          <w:iCs/>
+        </w:rPr>
+        <w:t>Graphycal</w:t>
+      </w:r>
+      <w:proofErr w:type="spellEnd"/>
+      <w:r>
+        <w:rPr>
+          <w:i/>
+          <w:iCs/>
+        </w:rPr>
+        <w:t xml:space="preserve"> Installer</w:t>
       </w:r>
       <w:r>
         <w:t>.</w:t>
@@ -1228,7 +1424,23 @@
     <w:p/>
     <w:p>
       <w:r>
-        <w:t>Il modo più semplice, lineare e affidabile per installare conda oggi è usare Miniconda.</w:t>
+        <w:t xml:space="preserve">Il modo più semplice, lineare e affidabile per installare </w:t>
+      </w:r>
+      <w:proofErr w:type="spellStart"/>
+      <w:r>
+        <w:t>conda</w:t>
+      </w:r>
+      <w:proofErr w:type="spellEnd"/>
+      <w:r>
+        <w:t xml:space="preserve"> oggi è usare </w:t>
+      </w:r>
+      <w:proofErr w:type="spellStart"/>
+      <w:r>
+        <w:t>Miniconda</w:t>
+      </w:r>
+      <w:proofErr w:type="spellEnd"/>
+      <w:r>
+        <w:t>.</w:t>
       </w:r>
     </w:p>
     <w:p>
@@ -1252,8 +1464,13 @@
         </w:numPr>
       </w:pPr>
       <w:r>
-        <w:t>Perché Miniconda</w:t>
-      </w:r>
+        <w:t xml:space="preserve">Perché </w:t>
+      </w:r>
+      <w:proofErr w:type="spellStart"/>
+      <w:r>
+        <w:t>Miniconda</w:t>
+      </w:r>
+      <w:proofErr w:type="spellEnd"/>
     </w:p>
     <w:p>
       <w:pPr>
@@ -1264,7 +1481,15 @@
         </w:numPr>
       </w:pPr>
       <w:r>
-        <w:t>installa solo conda + Python</w:t>
+        <w:t xml:space="preserve">installa solo </w:t>
+      </w:r>
+      <w:proofErr w:type="spellStart"/>
+      <w:r>
+        <w:t>conda</w:t>
+      </w:r>
+      <w:proofErr w:type="spellEnd"/>
+      <w:r>
+        <w:t xml:space="preserve"> + Python</w:t>
       </w:r>
     </w:p>
     <w:p>
@@ -1311,12 +1536,28 @@
     </w:p>
     <w:p>
       <w:r>
-        <w:t>1. Scaricare Miniconda (Python 3.x, 64-bit) dal sito ufficiale</w:t>
-      </w:r>
-    </w:p>
-    <w:p>
-      <w:r>
-        <w:t>→ miniconda installer per Windows</w:t>
+        <w:t xml:space="preserve">1. Scaricare </w:t>
+      </w:r>
+      <w:proofErr w:type="spellStart"/>
+      <w:r>
+        <w:t>Miniconda</w:t>
+      </w:r>
+      <w:proofErr w:type="spellEnd"/>
+      <w:r>
+        <w:t xml:space="preserve"> (Python 3.x, 64-bit) dal sito ufficiale</w:t>
+      </w:r>
+    </w:p>
+    <w:p>
+      <w:r>
+        <w:t xml:space="preserve">→ </w:t>
+      </w:r>
+      <w:proofErr w:type="spellStart"/>
+      <w:r>
+        <w:t>miniconda</w:t>
+      </w:r>
+      <w:proofErr w:type="spellEnd"/>
+      <w:r>
+        <w:t xml:space="preserve"> installer per Windows</w:t>
       </w:r>
     </w:p>
     <w:p>
@@ -1332,8 +1573,13 @@
           <w:numId w:val="13"/>
         </w:numPr>
       </w:pPr>
-      <w:r>
-        <w:t>Install for: Just Me</w:t>
+      <w:proofErr w:type="spellStart"/>
+      <w:r>
+        <w:t>Install</w:t>
+      </w:r>
+      <w:proofErr w:type="spellEnd"/>
+      <w:r>
+        <w:t xml:space="preserve"> for: Just Me</w:t>
       </w:r>
     </w:p>
     <w:p>
@@ -1353,7 +1599,23 @@
         <w:ind w:left="1068"/>
       </w:pPr>
       <w:r>
-        <w:t>spuntare “Add Miniconda to PATH”</w:t>
+        <w:t>spuntare “</w:t>
+      </w:r>
+      <w:proofErr w:type="spellStart"/>
+      <w:r>
+        <w:t>Add</w:t>
+      </w:r>
+      <w:proofErr w:type="spellEnd"/>
+      <w:r>
+        <w:t xml:space="preserve"> </w:t>
+      </w:r>
+      <w:proofErr w:type="spellStart"/>
+      <w:r>
+        <w:t>Miniconda</w:t>
+      </w:r>
+      <w:proofErr w:type="spellEnd"/>
+      <w:r>
+        <w:t xml:space="preserve"> to PATH”</w:t>
       </w:r>
     </w:p>
     <w:p>
@@ -1365,7 +1627,31 @@
         </w:numPr>
       </w:pPr>
       <w:r>
-        <w:t>Spuntare “Register Miniconda as default Python”</w:t>
+        <w:t>Spuntare “</w:t>
+      </w:r>
+      <w:proofErr w:type="spellStart"/>
+      <w:r>
+        <w:t>Register</w:t>
+      </w:r>
+      <w:proofErr w:type="spellEnd"/>
+      <w:r>
+        <w:t xml:space="preserve"> </w:t>
+      </w:r>
+      <w:proofErr w:type="spellStart"/>
+      <w:r>
+        <w:t>Miniconda</w:t>
+      </w:r>
+      <w:proofErr w:type="spellEnd"/>
+      <w:r>
+        <w:t xml:space="preserve"> </w:t>
+      </w:r>
+      <w:proofErr w:type="spellStart"/>
+      <w:r>
+        <w:t>as</w:t>
+      </w:r>
+      <w:proofErr w:type="spellEnd"/>
+      <w:r>
+        <w:t xml:space="preserve"> default Python”</w:t>
       </w:r>
     </w:p>
     <w:p>
@@ -1404,13 +1690,31 @@
         </w:rPr>
       </w:pPr>
       <w:bookmarkStart w:id="4" w:name="_Hlk216694418"/>
-      <w:r>
-        <w:rPr>
-          <w:i/>
-          <w:iCs/>
-        </w:rPr>
-        <w:t>conda --version</w:t>
-      </w:r>
+      <w:proofErr w:type="spellStart"/>
+      <w:r>
+        <w:rPr>
+          <w:i/>
+          <w:iCs/>
+        </w:rPr>
+        <w:t>conda</w:t>
+      </w:r>
+      <w:proofErr w:type="spellEnd"/>
+      <w:r>
+        <w:rPr>
+          <w:i/>
+          <w:iCs/>
+        </w:rPr>
+        <w:t xml:space="preserve"> --</w:t>
+      </w:r>
+      <w:proofErr w:type="spellStart"/>
+      <w:r>
+        <w:rPr>
+          <w:i/>
+          <w:iCs/>
+        </w:rPr>
+        <w:t>version</w:t>
+      </w:r>
+      <w:proofErr w:type="spellEnd"/>
     </w:p>
     <w:bookmarkEnd w:id="4"/>
     <w:p>
@@ -1429,7 +1733,15 @@
         <w:t xml:space="preserve"> (25.9.1)</w:t>
       </w:r>
       <w:r>
-        <w:t>, conda è installato correttamente.</w:t>
+        <w:t xml:space="preserve">, </w:t>
+      </w:r>
+      <w:proofErr w:type="spellStart"/>
+      <w:r>
+        <w:t>conda</w:t>
+      </w:r>
+      <w:proofErr w:type="spellEnd"/>
+      <w:r>
+        <w:t xml:space="preserve"> è installato correttamente.</w:t>
       </w:r>
     </w:p>
     <w:p/>
@@ -1446,12 +1758,37 @@
           <w:iCs/>
         </w:rPr>
       </w:pPr>
-      <w:r>
-        <w:rPr>
-          <w:i/>
-          <w:iCs/>
-        </w:rPr>
-        <w:t>conda env list</w:t>
+      <w:proofErr w:type="spellStart"/>
+      <w:r>
+        <w:rPr>
+          <w:i/>
+          <w:iCs/>
+        </w:rPr>
+        <w:t>conda</w:t>
+      </w:r>
+      <w:proofErr w:type="spellEnd"/>
+      <w:r>
+        <w:rPr>
+          <w:i/>
+          <w:iCs/>
+        </w:rPr>
+        <w:t xml:space="preserve"> </w:t>
+      </w:r>
+      <w:proofErr w:type="spellStart"/>
+      <w:r>
+        <w:rPr>
+          <w:i/>
+          <w:iCs/>
+        </w:rPr>
+        <w:t>env</w:t>
+      </w:r>
+      <w:proofErr w:type="spellEnd"/>
+      <w:r>
+        <w:rPr>
+          <w:i/>
+          <w:iCs/>
+        </w:rPr>
+        <w:t xml:space="preserve"> list</w:t>
       </w:r>
     </w:p>
     <w:p>
@@ -1489,12 +1826,53 @@
           <w:iCs/>
         </w:rPr>
       </w:pPr>
-      <w:r>
-        <w:rPr>
-          <w:i/>
-          <w:iCs/>
-        </w:rPr>
-        <w:t>conda create -n mioenv python=3.11</w:t>
+      <w:proofErr w:type="spellStart"/>
+      <w:r>
+        <w:rPr>
+          <w:i/>
+          <w:iCs/>
+        </w:rPr>
+        <w:t>conda</w:t>
+      </w:r>
+      <w:proofErr w:type="spellEnd"/>
+      <w:r>
+        <w:rPr>
+          <w:i/>
+          <w:iCs/>
+        </w:rPr>
+        <w:t xml:space="preserve"> create -n </w:t>
+      </w:r>
+      <w:proofErr w:type="spellStart"/>
+      <w:r>
+        <w:rPr>
+          <w:i/>
+          <w:iCs/>
+        </w:rPr>
+        <w:t>mioenv</w:t>
+      </w:r>
+      <w:proofErr w:type="spellEnd"/>
+      <w:r>
+        <w:rPr>
+          <w:i/>
+          <w:iCs/>
+        </w:rPr>
+        <w:t xml:space="preserve"> </w:t>
+      </w:r>
+      <w:proofErr w:type="spellStart"/>
+      <w:r>
+        <w:rPr>
+          <w:i/>
+          <w:iCs/>
+        </w:rPr>
+        <w:t>python</w:t>
+      </w:r>
+      <w:proofErr w:type="spellEnd"/>
+      <w:r>
+        <w:rPr>
+          <w:i/>
+          <w:iCs/>
+        </w:rPr>
+        <w:t>=3.11</w:t>
       </w:r>
     </w:p>
     <w:p>
@@ -1505,13 +1883,47 @@
           <w:iCs/>
         </w:rPr>
       </w:pPr>
-      <w:r>
-        <w:rPr>
-          <w:i/>
-          <w:iCs/>
-        </w:rPr>
-        <w:t>conda activate mioenv</w:t>
-      </w:r>
+      <w:proofErr w:type="spellStart"/>
+      <w:r>
+        <w:rPr>
+          <w:i/>
+          <w:iCs/>
+        </w:rPr>
+        <w:t>conda</w:t>
+      </w:r>
+      <w:proofErr w:type="spellEnd"/>
+      <w:r>
+        <w:rPr>
+          <w:i/>
+          <w:iCs/>
+        </w:rPr>
+        <w:t xml:space="preserve"> </w:t>
+      </w:r>
+      <w:proofErr w:type="spellStart"/>
+      <w:r>
+        <w:rPr>
+          <w:i/>
+          <w:iCs/>
+        </w:rPr>
+        <w:t>activate</w:t>
+      </w:r>
+      <w:proofErr w:type="spellEnd"/>
+      <w:r>
+        <w:rPr>
+          <w:i/>
+          <w:iCs/>
+        </w:rPr>
+        <w:t xml:space="preserve"> </w:t>
+      </w:r>
+      <w:proofErr w:type="spellStart"/>
+      <w:r>
+        <w:rPr>
+          <w:i/>
+          <w:iCs/>
+        </w:rPr>
+        <w:t>mioenv</w:t>
+      </w:r>
+      <w:proofErr w:type="spellEnd"/>
     </w:p>
     <w:p/>
     <w:p>
@@ -1537,12 +1949,37 @@
       <w:r>
         <w:t xml:space="preserve">con </w:t>
       </w:r>
-      <w:r>
-        <w:rPr>
-          <w:i/>
-          <w:iCs/>
-        </w:rPr>
-        <w:t>conda install ...</w:t>
+      <w:proofErr w:type="spellStart"/>
+      <w:r>
+        <w:rPr>
+          <w:i/>
+          <w:iCs/>
+        </w:rPr>
+        <w:t>conda</w:t>
+      </w:r>
+      <w:proofErr w:type="spellEnd"/>
+      <w:r>
+        <w:rPr>
+          <w:i/>
+          <w:iCs/>
+        </w:rPr>
+        <w:t xml:space="preserve"> </w:t>
+      </w:r>
+      <w:proofErr w:type="spellStart"/>
+      <w:r>
+        <w:rPr>
+          <w:i/>
+          <w:iCs/>
+        </w:rPr>
+        <w:t>install</w:t>
+      </w:r>
+      <w:proofErr w:type="spellEnd"/>
+      <w:r>
+        <w:rPr>
+          <w:i/>
+          <w:iCs/>
+        </w:rPr>
+        <w:t xml:space="preserve"> ...</w:t>
       </w:r>
     </w:p>
     <w:p>
@@ -1610,8 +2047,17 @@
           <w:b/>
           <w:bCs/>
         </w:rPr>
-        <w:t xml:space="preserve"> VS Code dopo aver installato Miniconda</w:t>
-      </w:r>
+        <w:t xml:space="preserve"> VS Code dopo aver installato </w:t>
+      </w:r>
+      <w:proofErr w:type="spellStart"/>
+      <w:r>
+        <w:rPr>
+          <w:b/>
+          <w:bCs/>
+        </w:rPr>
+        <w:t>Miniconda</w:t>
+      </w:r>
+      <w:proofErr w:type="spellEnd"/>
       <w:r>
         <w:rPr>
           <w:b/>
@@ -1649,7 +2095,23 @@
         </w:numPr>
       </w:pPr>
       <w:r>
-        <w:t>scelga …\envs\mioenv\python.exe</w:t>
+        <w:t>scelga …\</w:t>
+      </w:r>
+      <w:proofErr w:type="spellStart"/>
+      <w:r>
+        <w:t>envs</w:t>
+      </w:r>
+      <w:proofErr w:type="spellEnd"/>
+      <w:r>
+        <w:t>\</w:t>
+      </w:r>
+      <w:proofErr w:type="spellStart"/>
+      <w:r>
+        <w:t>mioenv</w:t>
+      </w:r>
+      <w:proofErr w:type="spellEnd"/>
+      <w:r>
+        <w:t>\python.exe</w:t>
       </w:r>
     </w:p>
     <w:p/>
@@ -1670,8 +2132,13 @@
         </w:numPr>
         <w:ind w:left="360"/>
       </w:pPr>
-      <w:r>
-        <w:t>Miniconda → scelta più semplice e pulita</w:t>
+      <w:proofErr w:type="spellStart"/>
+      <w:r>
+        <w:t>Miniconda</w:t>
+      </w:r>
+      <w:proofErr w:type="spellEnd"/>
+      <w:r>
+        <w:t xml:space="preserve"> → scelta più semplice e pulita</w:t>
       </w:r>
     </w:p>
     <w:p>
@@ -1685,7 +2152,15 @@
       </w:pPr>
       <w:r>
         <w:lastRenderedPageBreak/>
-        <w:t>un ambiente conda per progetto</w:t>
+        <w:t xml:space="preserve">un ambiente </w:t>
+      </w:r>
+      <w:proofErr w:type="spellStart"/>
+      <w:r>
+        <w:t>conda</w:t>
+      </w:r>
+      <w:proofErr w:type="spellEnd"/>
+      <w:r>
+        <w:t xml:space="preserve"> per progetto</w:t>
       </w:r>
     </w:p>
     <w:p>
@@ -1751,7 +2226,15 @@
     <w:p/>
     <w:p>
       <w:r>
-        <w:t>Installare nell'ambiente virtuale python 3.11 per progetti nuovi 3.10 per progetti tradizionali.</w:t>
+        <w:t xml:space="preserve">Installare nell'ambiente virtuale </w:t>
+      </w:r>
+      <w:proofErr w:type="spellStart"/>
+      <w:r>
+        <w:t>python</w:t>
+      </w:r>
+      <w:proofErr w:type="spellEnd"/>
+      <w:r>
+        <w:t xml:space="preserve"> 3.11 per progetti nuovi 3.10 per progetti tradizionali.</w:t>
       </w:r>
     </w:p>
     <w:p/>
@@ -1917,7 +2400,23 @@
     <w:p/>
     <w:p>
       <w:r>
-        <w:t>In VS Code può succedere che il terminale dica “(spegea)” ma il comando pip punti a un altro Python (base o un’altra installazione).</w:t>
+        <w:t>In VS Code può succedere che il terminale dica “(</w:t>
+      </w:r>
+      <w:proofErr w:type="spellStart"/>
+      <w:r>
+        <w:t>spegea</w:t>
+      </w:r>
+      <w:proofErr w:type="spellEnd"/>
+      <w:r>
+        <w:t xml:space="preserve">)” ma il comando </w:t>
+      </w:r>
+      <w:proofErr w:type="spellStart"/>
+      <w:r>
+        <w:t>pip</w:t>
+      </w:r>
+      <w:proofErr w:type="spellEnd"/>
+      <w:r>
+        <w:t xml:space="preserve"> punti a un altro Python (base o un’altra installazione).</w:t>
       </w:r>
       <w:r>
         <w:t xml:space="preserve"> Si verifica così:</w:t>
@@ -1931,12 +2430,37 @@
           <w:iCs/>
         </w:rPr>
       </w:pPr>
-      <w:r>
-        <w:rPr>
-          <w:i/>
-          <w:iCs/>
-        </w:rPr>
-        <w:t>python -m pip -V</w:t>
+      <w:proofErr w:type="spellStart"/>
+      <w:r>
+        <w:rPr>
+          <w:i/>
+          <w:iCs/>
+        </w:rPr>
+        <w:t>python</w:t>
+      </w:r>
+      <w:proofErr w:type="spellEnd"/>
+      <w:r>
+        <w:rPr>
+          <w:i/>
+          <w:iCs/>
+        </w:rPr>
+        <w:t xml:space="preserve"> -m </w:t>
+      </w:r>
+      <w:proofErr w:type="spellStart"/>
+      <w:r>
+        <w:rPr>
+          <w:i/>
+          <w:iCs/>
+        </w:rPr>
+        <w:t>pip</w:t>
+      </w:r>
+      <w:proofErr w:type="spellEnd"/>
+      <w:r>
+        <w:rPr>
+          <w:i/>
+          <w:iCs/>
+        </w:rPr>
+        <w:t xml:space="preserve"> -V</w:t>
       </w:r>
     </w:p>
     <w:p>
@@ -1947,12 +2471,53 @@
           <w:iCs/>
         </w:rPr>
       </w:pPr>
-      <w:r>
-        <w:rPr>
-          <w:i/>
-          <w:iCs/>
-        </w:rPr>
-        <w:t xml:space="preserve">python -m pip freeze </w:t>
+      <w:proofErr w:type="spellStart"/>
+      <w:r>
+        <w:rPr>
+          <w:i/>
+          <w:iCs/>
+        </w:rPr>
+        <w:t>python</w:t>
+      </w:r>
+      <w:proofErr w:type="spellEnd"/>
+      <w:r>
+        <w:rPr>
+          <w:i/>
+          <w:iCs/>
+        </w:rPr>
+        <w:t xml:space="preserve"> -m </w:t>
+      </w:r>
+      <w:proofErr w:type="spellStart"/>
+      <w:r>
+        <w:rPr>
+          <w:i/>
+          <w:iCs/>
+        </w:rPr>
+        <w:t>pip</w:t>
+      </w:r>
+      <w:proofErr w:type="spellEnd"/>
+      <w:r>
+        <w:rPr>
+          <w:i/>
+          <w:iCs/>
+        </w:rPr>
+        <w:t xml:space="preserve"> </w:t>
+      </w:r>
+      <w:proofErr w:type="spellStart"/>
+      <w:r>
+        <w:rPr>
+          <w:i/>
+          <w:iCs/>
+        </w:rPr>
+        <w:t>freeze</w:t>
+      </w:r>
+      <w:proofErr w:type="spellEnd"/>
+      <w:r>
+        <w:rPr>
+          <w:i/>
+          <w:iCs/>
+        </w:rPr>
+        <w:t xml:space="preserve"> </w:t>
       </w:r>
     </w:p>
     <w:p/>
@@ -1973,12 +2538,44 @@
     </w:p>
     <w:p>
       <w:r>
-        <w:t>Interprete Python: è l’eseguibile python.exe (o python) che esegue script .py, debug, terminale, ecc. In VS Code è ciò che si seleziona con Python: Select Interpreter.</w:t>
-      </w:r>
-    </w:p>
-    <w:p>
-      <w:r>
-        <w:t>In VS Code “l’interprete” (è l’eseguibile Python che verrà usato quando si preme Run, quando si avvia il debug, quando il terminale lancia python, e quando le estensioni analizzano/importano i pacchetti.</w:t>
+        <w:t xml:space="preserve">Interprete Python: è l’eseguibile python.exe (o </w:t>
+      </w:r>
+      <w:proofErr w:type="spellStart"/>
+      <w:r>
+        <w:t>python</w:t>
+      </w:r>
+      <w:proofErr w:type="spellEnd"/>
+      <w:r>
+        <w:t>) che esegue script .</w:t>
+      </w:r>
+      <w:proofErr w:type="spellStart"/>
+      <w:r>
+        <w:t>py</w:t>
+      </w:r>
+      <w:proofErr w:type="spellEnd"/>
+      <w:r>
+        <w:t>, debug, terminale, ecc. In VS Code è ciò che si seleziona con Python: Select Interpreter.</w:t>
+      </w:r>
+    </w:p>
+    <w:p>
+      <w:r>
+        <w:t xml:space="preserve">In VS Code “l’interprete” (è l’eseguibile Python che verrà usato quando si preme </w:t>
+      </w:r>
+      <w:proofErr w:type="spellStart"/>
+      <w:r>
+        <w:t>Run</w:t>
+      </w:r>
+      <w:proofErr w:type="spellEnd"/>
+      <w:r>
+        <w:t xml:space="preserve">, quando si avvia il debug, quando il terminale lancia </w:t>
+      </w:r>
+      <w:proofErr w:type="spellStart"/>
+      <w:r>
+        <w:t>python</w:t>
+      </w:r>
+      <w:proofErr w:type="spellEnd"/>
+      <w:r>
+        <w:t>, e quando le estensioni analizzano/importano i pacchetti.</w:t>
       </w:r>
     </w:p>
     <w:p>
@@ -2039,7 +2636,23 @@
         <w:t>pacchetti</w:t>
       </w:r>
       <w:r>
-        <w:t xml:space="preserve"> necessari già installati (numpy, pandas, ecc.)</w:t>
+        <w:t xml:space="preserve"> necessari già installati (</w:t>
+      </w:r>
+      <w:proofErr w:type="spellStart"/>
+      <w:r>
+        <w:t>numpy</w:t>
+      </w:r>
+      <w:proofErr w:type="spellEnd"/>
+      <w:r>
+        <w:t xml:space="preserve">, </w:t>
+      </w:r>
+      <w:proofErr w:type="spellStart"/>
+      <w:r>
+        <w:t>pandas</w:t>
+      </w:r>
+      <w:proofErr w:type="spellEnd"/>
+      <w:r>
+        <w:t>, ecc.)</w:t>
       </w:r>
     </w:p>
     <w:p>
@@ -2096,7 +2709,7 @@
       <w:r>
         <w:t>→ Python “di sistema” installato da </w:t>
       </w:r>
-      <w:hyperlink r:id="rId11" w:tgtFrame="_blank" w:history="1">
+      <w:hyperlink r:id="rId12" w:tgtFrame="_blank" w:history="1">
         <w:r>
           <w:rPr>
             <w:rStyle w:val="Collegamentoipertestuale"/>
@@ -2154,12 +2767,44 @@
         <w:ind w:left="360"/>
       </w:pPr>
       <w:r>
-        <w:t>&lt;cartella_progetto&gt;\.venv\Scripts\python.exe</w:t>
-      </w:r>
-    </w:p>
-    <w:p>
-      <w:r>
-        <w:t>→ virtual environment del progetto (molto “pulito” e tradizionale).</w:t>
+        <w:t>&lt;</w:t>
+      </w:r>
+      <w:proofErr w:type="spellStart"/>
+      <w:r>
+        <w:t>cartella_progetto</w:t>
+      </w:r>
+      <w:proofErr w:type="spellEnd"/>
+      <w:r>
+        <w:t>&gt;\.</w:t>
+      </w:r>
+      <w:proofErr w:type="spellStart"/>
+      <w:r>
+        <w:t>venv</w:t>
+      </w:r>
+      <w:proofErr w:type="spellEnd"/>
+      <w:r>
+        <w:t>\Scripts\python.exe</w:t>
+      </w:r>
+    </w:p>
+    <w:p>
+      <w:r>
+        <w:t xml:space="preserve">→ </w:t>
+      </w:r>
+      <w:proofErr w:type="spellStart"/>
+      <w:r>
+        <w:t>virtual</w:t>
+      </w:r>
+      <w:proofErr w:type="spellEnd"/>
+      <w:r>
+        <w:t xml:space="preserve"> </w:t>
+      </w:r>
+      <w:proofErr w:type="spellStart"/>
+      <w:r>
+        <w:t>environment</w:t>
+      </w:r>
+      <w:proofErr w:type="spellEnd"/>
+      <w:r>
+        <w:t xml:space="preserve"> del progetto (molto “pulito” e tradizionale).</w:t>
       </w:r>
     </w:p>
     <w:p/>
@@ -2176,8 +2821,13 @@
     </w:p>
     <w:p>
       <w:r>
-        <w:t>1. Ctrl+Shift+P</w:t>
-      </w:r>
+        <w:t xml:space="preserve">1. </w:t>
+      </w:r>
+      <w:proofErr w:type="spellStart"/>
+      <w:r>
+        <w:t>Ctrl+Shift+P</w:t>
+      </w:r>
+      <w:proofErr w:type="spellEnd"/>
     </w:p>
     <w:p>
       <w:r>
@@ -2199,7 +2849,23 @@
         <w:t>re</w:t>
       </w:r>
       <w:r>
-        <w:t xml:space="preserve"> quello che punta all’ambiente desiderato (spesso riconoscibile dal nome dell’env e dal path).</w:t>
+        <w:t xml:space="preserve"> quello che punta all’ambiente desiderato (spesso riconoscibile dal nome dell’</w:t>
+      </w:r>
+      <w:proofErr w:type="spellStart"/>
+      <w:r>
+        <w:t>env</w:t>
+      </w:r>
+      <w:proofErr w:type="spellEnd"/>
+      <w:r>
+        <w:t xml:space="preserve"> e dal </w:t>
+      </w:r>
+      <w:proofErr w:type="spellStart"/>
+      <w:r>
+        <w:t>path</w:t>
+      </w:r>
+      <w:proofErr w:type="spellEnd"/>
+      <w:r>
+        <w:t>).</w:t>
       </w:r>
     </w:p>
     <w:p/>
@@ -2253,13 +2919,55 @@
           <w:iCs/>
         </w:rPr>
       </w:pPr>
-      <w:r>
-        <w:rPr>
-          <w:i/>
-          <w:iCs/>
-        </w:rPr>
-        <w:t>python -c "import sys; print(</w:t>
-      </w:r>
+      <w:proofErr w:type="spellStart"/>
+      <w:r>
+        <w:rPr>
+          <w:i/>
+          <w:iCs/>
+        </w:rPr>
+        <w:t>python</w:t>
+      </w:r>
+      <w:proofErr w:type="spellEnd"/>
+      <w:r>
+        <w:rPr>
+          <w:i/>
+          <w:iCs/>
+        </w:rPr>
+        <w:t xml:space="preserve"> -c "import </w:t>
+      </w:r>
+      <w:proofErr w:type="spellStart"/>
+      <w:r>
+        <w:rPr>
+          <w:i/>
+          <w:iCs/>
+        </w:rPr>
+        <w:t>sys</w:t>
+      </w:r>
+      <w:proofErr w:type="spellEnd"/>
+      <w:r>
+        <w:rPr>
+          <w:i/>
+          <w:iCs/>
+        </w:rPr>
+        <w:t xml:space="preserve">; </w:t>
+      </w:r>
+      <w:proofErr w:type="spellStart"/>
+      <w:r>
+        <w:rPr>
+          <w:i/>
+          <w:iCs/>
+        </w:rPr>
+        <w:t>print</w:t>
+      </w:r>
+      <w:proofErr w:type="spellEnd"/>
+      <w:r>
+        <w:rPr>
+          <w:i/>
+          <w:iCs/>
+        </w:rPr>
+        <w:t>(</w:t>
+      </w:r>
+      <w:proofErr w:type="spellStart"/>
       <w:proofErr w:type="gramStart"/>
       <w:r>
         <w:rPr>
@@ -2268,6 +2976,7 @@
         </w:rPr>
         <w:t>sys.executable</w:t>
       </w:r>
+      <w:proofErr w:type="spellEnd"/>
       <w:proofErr w:type="gramEnd"/>
       <w:r>
         <w:rPr>
@@ -2282,12 +2991,37 @@
       <w:pPr>
         <w:ind w:left="360"/>
       </w:pPr>
-      <w:r>
-        <w:rPr>
-          <w:i/>
-          <w:iCs/>
-        </w:rPr>
-        <w:t>python -m pip list</w:t>
+      <w:proofErr w:type="spellStart"/>
+      <w:r>
+        <w:rPr>
+          <w:i/>
+          <w:iCs/>
+        </w:rPr>
+        <w:t>python</w:t>
+      </w:r>
+      <w:proofErr w:type="spellEnd"/>
+      <w:r>
+        <w:rPr>
+          <w:i/>
+          <w:iCs/>
+        </w:rPr>
+        <w:t xml:space="preserve"> -m </w:t>
+      </w:r>
+      <w:proofErr w:type="spellStart"/>
+      <w:r>
+        <w:rPr>
+          <w:i/>
+          <w:iCs/>
+        </w:rPr>
+        <w:t>pip</w:t>
+      </w:r>
+      <w:proofErr w:type="spellEnd"/>
+      <w:r>
+        <w:rPr>
+          <w:i/>
+          <w:iCs/>
+        </w:rPr>
+        <w:t xml:space="preserve"> list</w:t>
       </w:r>
       <w:r>
         <w:t xml:space="preserve"> (per vedere i pacchetti disponibili)</w:t>
@@ -2302,7 +3036,23 @@
         <w:t xml:space="preserve"> si</w:t>
       </w:r>
       <w:r>
-        <w:t xml:space="preserve"> usa conda, “l’interprete giusto” è quasi sempre il Python dentro l’ambiente conda del progetto, non quello “base”.</w:t>
+        <w:t xml:space="preserve"> usa </w:t>
+      </w:r>
+      <w:proofErr w:type="spellStart"/>
+      <w:r>
+        <w:t>conda</w:t>
+      </w:r>
+      <w:proofErr w:type="spellEnd"/>
+      <w:r>
+        <w:t xml:space="preserve">, “l’interprete giusto” è quasi sempre il Python dentro l’ambiente </w:t>
+      </w:r>
+      <w:proofErr w:type="spellStart"/>
+      <w:r>
+        <w:t>conda</w:t>
+      </w:r>
+      <w:proofErr w:type="spellEnd"/>
+      <w:r>
+        <w:t xml:space="preserve"> del progetto, non quello “base”.</w:t>
       </w:r>
     </w:p>
     <w:p>
@@ -2327,10 +3077,50 @@
           <w:i/>
           <w:iCs/>
         </w:rPr>
-        <w:t>scelga …\anaconda3\envs\&lt;nome_env&gt;\python.exe</w:t>
-      </w:r>
-      <w:r>
-        <w:t xml:space="preserve"> (oppure …\miniconda3\envs\…).</w:t>
+        <w:t>scelga …\anaconda3\</w:t>
+      </w:r>
+      <w:proofErr w:type="spellStart"/>
+      <w:r>
+        <w:rPr>
+          <w:i/>
+          <w:iCs/>
+        </w:rPr>
+        <w:t>envs</w:t>
+      </w:r>
+      <w:proofErr w:type="spellEnd"/>
+      <w:r>
+        <w:rPr>
+          <w:i/>
+          <w:iCs/>
+        </w:rPr>
+        <w:t>\&lt;</w:t>
+      </w:r>
+      <w:proofErr w:type="spellStart"/>
+      <w:r>
+        <w:rPr>
+          <w:i/>
+          <w:iCs/>
+        </w:rPr>
+        <w:t>nome_env</w:t>
+      </w:r>
+      <w:proofErr w:type="spellEnd"/>
+      <w:r>
+        <w:rPr>
+          <w:i/>
+          <w:iCs/>
+        </w:rPr>
+        <w:t>&gt;\python.exe</w:t>
+      </w:r>
+      <w:r>
+        <w:t xml:space="preserve"> (oppure …\miniconda3\</w:t>
+      </w:r>
+      <w:proofErr w:type="spellStart"/>
+      <w:r>
+        <w:t>envs</w:t>
+      </w:r>
+      <w:proofErr w:type="spellEnd"/>
+      <w:r>
+        <w:t>\…).</w:t>
       </w:r>
     </w:p>
     <w:p/>
@@ -2371,8 +3161,13 @@
     </w:p>
     <w:p>
       <w:r>
-        <w:t>1. Ctrl+Shift+P</w:t>
-      </w:r>
+        <w:t xml:space="preserve">1. </w:t>
+      </w:r>
+      <w:proofErr w:type="spellStart"/>
+      <w:r>
+        <w:t>Ctrl+Shift+P</w:t>
+      </w:r>
+      <w:proofErr w:type="spellEnd"/>
     </w:p>
     <w:p>
       <w:r>
@@ -2387,7 +3182,23 @@
         <w:t xml:space="preserve">gliere </w:t>
       </w:r>
       <w:r>
-        <w:t>quello che nel percorso contiene …\envs\&lt;nome_env&gt;\python.exe</w:t>
+        <w:t>quello che nel percorso contiene …\</w:t>
+      </w:r>
+      <w:proofErr w:type="spellStart"/>
+      <w:r>
+        <w:t>envs</w:t>
+      </w:r>
+      <w:proofErr w:type="spellEnd"/>
+      <w:r>
+        <w:t>\&lt;</w:t>
+      </w:r>
+      <w:proofErr w:type="spellStart"/>
+      <w:r>
+        <w:t>nome_env</w:t>
+      </w:r>
+      <w:proofErr w:type="spellEnd"/>
+      <w:r>
+        <w:t>&gt;\python.exe</w:t>
       </w:r>
     </w:p>
     <w:p/>
@@ -2434,7 +3245,15 @@
     <w:p/>
     <w:p>
       <w:r>
-        <w:t>Nel terminale di VS Code (o in un file .py eseguito da VS Code) esegu</w:t>
+        <w:t>Nel terminale di VS Code (o in un file .</w:t>
+      </w:r>
+      <w:proofErr w:type="spellStart"/>
+      <w:r>
+        <w:t>py</w:t>
+      </w:r>
+      <w:proofErr w:type="spellEnd"/>
+      <w:r>
+        <w:t xml:space="preserve"> eseguito da VS Code) esegu</w:t>
       </w:r>
       <w:r>
         <w:t>ire</w:t>
@@ -2451,13 +3270,55 @@
           <w:iCs/>
         </w:rPr>
       </w:pPr>
-      <w:r>
-        <w:rPr>
-          <w:i/>
-          <w:iCs/>
-        </w:rPr>
-        <w:t>python -c "import sys; print(</w:t>
-      </w:r>
+      <w:proofErr w:type="spellStart"/>
+      <w:r>
+        <w:rPr>
+          <w:i/>
+          <w:iCs/>
+        </w:rPr>
+        <w:t>python</w:t>
+      </w:r>
+      <w:proofErr w:type="spellEnd"/>
+      <w:r>
+        <w:rPr>
+          <w:i/>
+          <w:iCs/>
+        </w:rPr>
+        <w:t xml:space="preserve"> -c "import </w:t>
+      </w:r>
+      <w:proofErr w:type="spellStart"/>
+      <w:r>
+        <w:rPr>
+          <w:i/>
+          <w:iCs/>
+        </w:rPr>
+        <w:t>sys</w:t>
+      </w:r>
+      <w:proofErr w:type="spellEnd"/>
+      <w:r>
+        <w:rPr>
+          <w:i/>
+          <w:iCs/>
+        </w:rPr>
+        <w:t xml:space="preserve">; </w:t>
+      </w:r>
+      <w:proofErr w:type="spellStart"/>
+      <w:r>
+        <w:rPr>
+          <w:i/>
+          <w:iCs/>
+        </w:rPr>
+        <w:t>print</w:t>
+      </w:r>
+      <w:proofErr w:type="spellEnd"/>
+      <w:r>
+        <w:rPr>
+          <w:i/>
+          <w:iCs/>
+        </w:rPr>
+        <w:t>(</w:t>
+      </w:r>
+      <w:proofErr w:type="spellStart"/>
       <w:proofErr w:type="gramStart"/>
       <w:r>
         <w:rPr>
@@ -2466,6 +3327,7 @@
         </w:rPr>
         <w:t>sys.executable</w:t>
       </w:r>
+      <w:proofErr w:type="spellEnd"/>
       <w:proofErr w:type="gramEnd"/>
       <w:r>
         <w:rPr>
@@ -2477,14 +3339,40 @@
     </w:p>
     <w:p>
       <w:r>
-        <w:t>deve stampare un percorso tipo ...\anaconda3\envs\mioenv\python.exe</w:t>
+        <w:t>deve stampare un percorso tipo ...\anaconda3\</w:t>
+      </w:r>
+      <w:proofErr w:type="spellStart"/>
+      <w:r>
+        <w:t>envs</w:t>
+      </w:r>
+      <w:proofErr w:type="spellEnd"/>
+      <w:r>
+        <w:t>\</w:t>
+      </w:r>
+      <w:proofErr w:type="spellStart"/>
+      <w:r>
+        <w:t>mioenv</w:t>
+      </w:r>
+      <w:proofErr w:type="spellEnd"/>
+      <w:r>
+        <w:t>\python.exe</w:t>
       </w:r>
     </w:p>
     <w:p/>
     <w:p>
-      <w:r>
-        <w:t>conda info --envs</w:t>
-      </w:r>
+      <w:proofErr w:type="spellStart"/>
+      <w:r>
+        <w:t>conda</w:t>
+      </w:r>
+      <w:proofErr w:type="spellEnd"/>
+      <w:r>
+        <w:t xml:space="preserve"> info --</w:t>
+      </w:r>
+      <w:proofErr w:type="spellStart"/>
+      <w:r>
+        <w:t>envs</w:t>
+      </w:r>
+      <w:proofErr w:type="spellEnd"/>
     </w:p>
     <w:p>
       <w:r>
@@ -2535,8 +3423,29 @@
     <w:p/>
     <w:p>
       <w:r>
-        <w:t>Creare un file .py con print hello world e qualche import, fare run</w:t>
-      </w:r>
+        <w:t>Creare un file .</w:t>
+      </w:r>
+      <w:proofErr w:type="spellStart"/>
+      <w:r>
+        <w:t>py</w:t>
+      </w:r>
+      <w:proofErr w:type="spellEnd"/>
+      <w:r>
+        <w:t xml:space="preserve"> con </w:t>
+      </w:r>
+      <w:proofErr w:type="spellStart"/>
+      <w:r>
+        <w:t>print</w:t>
+      </w:r>
+      <w:proofErr w:type="spellEnd"/>
+      <w:r>
+        <w:t xml:space="preserve"> hello world e qualche import, fare </w:t>
+      </w:r>
+      <w:proofErr w:type="spellStart"/>
+      <w:r>
+        <w:t>run</w:t>
+      </w:r>
+      <w:proofErr w:type="spellEnd"/>
       <w:r>
         <w:t>.</w:t>
       </w:r>
@@ -2545,7 +3454,15 @@
     <w:p/>
     <w:p>
       <w:r>
-        <w:t>Per eseguire un file .py in Visual Studio Code ci sono tre modi “classici”.</w:t>
+        <w:t>Per eseguire un file .</w:t>
+      </w:r>
+      <w:proofErr w:type="spellStart"/>
+      <w:r>
+        <w:t>py</w:t>
+      </w:r>
+      <w:proofErr w:type="spellEnd"/>
+      <w:r>
+        <w:t xml:space="preserve"> in Visual Studio Code ci sono tre modi “classici”.</w:t>
       </w:r>
     </w:p>
     <w:p>
@@ -2588,7 +3505,23 @@
           <w:b/>
           <w:bCs/>
         </w:rPr>
-        <w:t>“Run Python File”</w:t>
+        <w:t>“</w:t>
+      </w:r>
+      <w:proofErr w:type="spellStart"/>
+      <w:r>
+        <w:rPr>
+          <w:b/>
+          <w:bCs/>
+        </w:rPr>
+        <w:t>Run</w:t>
+      </w:r>
+      <w:proofErr w:type="spellEnd"/>
+      <w:r>
+        <w:rPr>
+          <w:b/>
+          <w:bCs/>
+        </w:rPr>
+        <w:t xml:space="preserve"> Python File”</w:t>
       </w:r>
       <w:r>
         <w:rPr>
@@ -2613,8 +3546,13 @@
         <w:t xml:space="preserve">ire </w:t>
       </w:r>
       <w:r>
-        <w:t>il file .py</w:t>
-      </w:r>
+        <w:t>il file .</w:t>
+      </w:r>
+      <w:proofErr w:type="spellStart"/>
+      <w:r>
+        <w:t>py</w:t>
+      </w:r>
+      <w:proofErr w:type="spellEnd"/>
     </w:p>
     <w:p>
       <w:pPr>
@@ -2630,8 +3568,13 @@
       <w:r>
         <w:t>are “</w:t>
       </w:r>
-      <w:r>
-        <w:t>Run Python File</w:t>
+      <w:proofErr w:type="spellStart"/>
+      <w:r>
+        <w:t>Run</w:t>
+      </w:r>
+      <w:proofErr w:type="spellEnd"/>
+      <w:r>
+        <w:t xml:space="preserve"> Python File</w:t>
       </w:r>
       <w:r>
         <w:t>”</w:t>
@@ -2654,6 +3597,7 @@
         <w:lastRenderedPageBreak/>
         <w:t xml:space="preserve">Se il file non parte come previsto, quasi sempre è perché è selezionato l’interprete sbagliato: </w:t>
       </w:r>
+      <w:proofErr w:type="spellStart"/>
       <w:r>
         <w:rPr>
           <w:i/>
@@ -2661,6 +3605,7 @@
         </w:rPr>
         <w:t>Ctrl+Shift+P</w:t>
       </w:r>
+      <w:proofErr w:type="spellEnd"/>
       <w:r>
         <w:t xml:space="preserve"> → </w:t>
       </w:r>
@@ -2678,7 +3623,15 @@
         <w:t xml:space="preserve">gliere </w:t>
       </w:r>
       <w:r>
-        <w:t>l’ambiente conda giusto.</w:t>
+        <w:t xml:space="preserve">l’ambiente </w:t>
+      </w:r>
+      <w:proofErr w:type="spellStart"/>
+      <w:r>
+        <w:t>conda</w:t>
+      </w:r>
+      <w:proofErr w:type="spellEnd"/>
+      <w:r>
+        <w:t xml:space="preserve"> giusto.</w:t>
       </w:r>
     </w:p>
     <w:p/>
@@ -2714,7 +3667,15 @@
         <w:t xml:space="preserve">are </w:t>
       </w:r>
       <w:r>
-        <w:t>l’ambiente conda (se non è già attivo):</w:t>
+        <w:t xml:space="preserve">l’ambiente </w:t>
+      </w:r>
+      <w:proofErr w:type="spellStart"/>
+      <w:r>
+        <w:t>conda</w:t>
+      </w:r>
+      <w:proofErr w:type="spellEnd"/>
+      <w:r>
+        <w:t xml:space="preserve"> (se non è già attivo):</w:t>
       </w:r>
     </w:p>
     <w:p>
@@ -2725,12 +3686,37 @@
           <w:iCs/>
         </w:rPr>
       </w:pPr>
-      <w:r>
-        <w:rPr>
-          <w:i/>
-          <w:iCs/>
-        </w:rPr>
-        <w:t>conda activate NOME_ENV</w:t>
+      <w:proofErr w:type="spellStart"/>
+      <w:r>
+        <w:rPr>
+          <w:i/>
+          <w:iCs/>
+        </w:rPr>
+        <w:t>conda</w:t>
+      </w:r>
+      <w:proofErr w:type="spellEnd"/>
+      <w:r>
+        <w:rPr>
+          <w:i/>
+          <w:iCs/>
+        </w:rPr>
+        <w:t xml:space="preserve"> </w:t>
+      </w:r>
+      <w:proofErr w:type="spellStart"/>
+      <w:r>
+        <w:rPr>
+          <w:i/>
+          <w:iCs/>
+        </w:rPr>
+        <w:t>activate</w:t>
+      </w:r>
+      <w:proofErr w:type="spellEnd"/>
+      <w:r>
+        <w:rPr>
+          <w:i/>
+          <w:iCs/>
+        </w:rPr>
+        <w:t xml:space="preserve"> NOME_ENV</w:t>
       </w:r>
     </w:p>
     <w:p>
@@ -2783,8 +3769,13 @@
       <w:pPr>
         <w:ind w:left="360"/>
       </w:pPr>
-      <w:r>
-        <w:t>python nomefile.py</w:t>
+      <w:proofErr w:type="spellStart"/>
+      <w:r>
+        <w:t>python</w:t>
+      </w:r>
+      <w:proofErr w:type="spellEnd"/>
+      <w:r>
+        <w:t xml:space="preserve"> nomefile.py</w:t>
       </w:r>
     </w:p>
     <w:p>
@@ -2795,13 +3786,29 @@
         <w:t xml:space="preserve">si </w:t>
       </w:r>
       <w:r>
-        <w:t>vede esattamente quale python sta usando.</w:t>
+        <w:t xml:space="preserve">vede esattamente quale </w:t>
+      </w:r>
+      <w:proofErr w:type="spellStart"/>
+      <w:r>
+        <w:t>python</w:t>
+      </w:r>
+      <w:proofErr w:type="spellEnd"/>
+      <w:r>
+        <w:t xml:space="preserve"> sta usando.</w:t>
       </w:r>
     </w:p>
     <w:p/>
     <w:p>
       <w:r>
-        <w:t xml:space="preserve">3) “Run/Debug” (utile se </w:t>
+        <w:t>3) “</w:t>
+      </w:r>
+      <w:proofErr w:type="spellStart"/>
+      <w:r>
+        <w:t>Run</w:t>
+      </w:r>
+      <w:proofErr w:type="spellEnd"/>
+      <w:r>
+        <w:t xml:space="preserve">/Debug” (utile se </w:t>
       </w:r>
       <w:r>
         <w:t xml:space="preserve">si </w:t>
@@ -2825,8 +3832,13 @@
         <w:t xml:space="preserve">ire </w:t>
       </w:r>
       <w:r>
-        <w:t>il file .py</w:t>
-      </w:r>
+        <w:t>il file .</w:t>
+      </w:r>
+      <w:proofErr w:type="spellStart"/>
+      <w:r>
+        <w:t>py</w:t>
+      </w:r>
+      <w:proofErr w:type="spellEnd"/>
     </w:p>
     <w:p>
       <w:pPr>
@@ -2837,7 +3849,15 @@
         </w:numPr>
       </w:pPr>
       <w:r>
-        <w:t>Premere F5 (Run and Debug)</w:t>
+        <w:t>Premere F5 (</w:t>
+      </w:r>
+      <w:proofErr w:type="spellStart"/>
+      <w:r>
+        <w:t>Run</w:t>
+      </w:r>
+      <w:proofErr w:type="spellEnd"/>
+      <w:r>
+        <w:t xml:space="preserve"> and Debug)</w:t>
       </w:r>
     </w:p>
     <w:p>
@@ -2867,7 +3887,15 @@
         <w:t xml:space="preserve">si possono </w:t>
       </w:r>
       <w:r>
-        <w:t>usare breakpoint, step, variabili, ecc.</w:t>
+        <w:t xml:space="preserve">usare </w:t>
+      </w:r>
+      <w:proofErr w:type="spellStart"/>
+      <w:r>
+        <w:t>breakpoint</w:t>
+      </w:r>
+      <w:proofErr w:type="spellEnd"/>
+      <w:r>
+        <w:t>, step, variabili, ecc.</w:t>
       </w:r>
     </w:p>
     <w:p/>
@@ -2914,7 +3942,15 @@
     <w:p/>
     <w:p>
       <w:r>
-        <w:t xml:space="preserve">Per aprire ed eseguire un notebook Jupyter in Visual Studio Code servono, in pratica, </w:t>
+        <w:t xml:space="preserve">Per aprire ed eseguire un notebook </w:t>
+      </w:r>
+      <w:proofErr w:type="spellStart"/>
+      <w:r>
+        <w:t>Jupyter</w:t>
+      </w:r>
+      <w:proofErr w:type="spellEnd"/>
+      <w:r>
+        <w:t xml:space="preserve"> in Visual Studio Code servono, in pratica, </w:t>
       </w:r>
       <w:r>
         <w:rPr>
@@ -2924,7 +3960,15 @@
         <w:t>tre cose</w:t>
       </w:r>
       <w:r>
-        <w:t xml:space="preserve">: estensioni giuste, un Python “vero” installato, e un kernel Jupyter </w:t>
+        <w:t xml:space="preserve">: estensioni giuste, un Python “vero” installato, e un kernel </w:t>
+      </w:r>
+      <w:proofErr w:type="spellStart"/>
+      <w:r>
+        <w:t>Jupyter</w:t>
+      </w:r>
+      <w:proofErr w:type="spellEnd"/>
+      <w:r>
+        <w:t xml:space="preserve"> </w:t>
       </w:r>
       <w:r>
         <w:rPr>
@@ -2979,6 +4023,7 @@
           <w:numId w:val="25"/>
         </w:numPr>
       </w:pPr>
+      <w:proofErr w:type="spellStart"/>
       <w:r>
         <w:rPr>
           <w:b/>
@@ -2986,6 +4031,7 @@
         </w:rPr>
         <w:t>Jupyter</w:t>
       </w:r>
+      <w:proofErr w:type="spellEnd"/>
       <w:r>
         <w:t xml:space="preserve"> (Microsoft)</w:t>
       </w:r>
@@ -2996,8 +4042,13 @@
       </w:r>
       <w:proofErr w:type="gramStart"/>
       <w:r>
-        <w:t>file .ipynb</w:t>
-      </w:r>
+        <w:t>file .</w:t>
+      </w:r>
+      <w:proofErr w:type="spellStart"/>
+      <w:r>
+        <w:t>ipynb</w:t>
+      </w:r>
+      <w:proofErr w:type="spellEnd"/>
       <w:proofErr w:type="gramEnd"/>
       <w:r>
         <w:t xml:space="preserve"> si apre ma non riesce a eseguire le celle correttamente.</w:t>
@@ -3040,8 +4091,13 @@
         <w:t>Python</w:t>
       </w:r>
       <w:r>
-        <w:t xml:space="preserve"> “classico” (python.org) + venv</w:t>
-      </w:r>
+        <w:t xml:space="preserve"> “classico” (python.org) + </w:t>
+      </w:r>
+      <w:proofErr w:type="spellStart"/>
+      <w:r>
+        <w:t>venv</w:t>
+      </w:r>
+      <w:proofErr w:type="spellEnd"/>
     </w:p>
     <w:p>
       <w:pPr>
@@ -3055,8 +4111,17 @@
           <w:b/>
           <w:bCs/>
         </w:rPr>
-        <w:t>Anaconda/Miniconda</w:t>
-      </w:r>
+        <w:t>Anaconda/</w:t>
+      </w:r>
+      <w:proofErr w:type="spellStart"/>
+      <w:r>
+        <w:rPr>
+          <w:b/>
+          <w:bCs/>
+        </w:rPr>
+        <w:t>Miniconda</w:t>
+      </w:r>
+      <w:proofErr w:type="spellEnd"/>
       <w:r>
         <w:t xml:space="preserve"> (molto comodo per notebook)</w:t>
       </w:r>
@@ -3065,12 +4130,21 @@
       <w:r>
         <w:t xml:space="preserve">In VS Code poi si seleziona l’interprete: </w:t>
       </w:r>
-      <w:r>
-        <w:rPr>
-          <w:b/>
-          <w:bCs/>
-        </w:rPr>
-        <w:t>Ctrl+Shift+P → “Python: Select Interpreter”</w:t>
+      <w:proofErr w:type="spellStart"/>
+      <w:r>
+        <w:rPr>
+          <w:b/>
+          <w:bCs/>
+        </w:rPr>
+        <w:t>Ctrl+Shift+P</w:t>
+      </w:r>
+      <w:proofErr w:type="spellEnd"/>
+      <w:r>
+        <w:rPr>
+          <w:b/>
+          <w:bCs/>
+        </w:rPr>
+        <w:t xml:space="preserve"> → “Python: Select Interpreter”</w:t>
       </w:r>
       <w:r>
         <w:t>.</w:t>
@@ -3089,13 +4163,30 @@
           <w:b/>
           <w:bCs/>
         </w:rPr>
-        <w:t>3) Il kernel Jupyter nell’ambiente selezionato</w:t>
+        <w:t xml:space="preserve">3) Il kernel </w:t>
+      </w:r>
+      <w:proofErr w:type="spellStart"/>
+      <w:r>
+        <w:rPr>
+          <w:b/>
+          <w:bCs/>
+        </w:rPr>
+        <w:t>Jupyter</w:t>
+      </w:r>
+      <w:proofErr w:type="spellEnd"/>
+      <w:r>
+        <w:rPr>
+          <w:b/>
+          <w:bCs/>
+        </w:rPr>
+        <w:t xml:space="preserve"> nell’ambiente selezionato</w:t>
       </w:r>
     </w:p>
     <w:p>
       <w:r>
         <w:t xml:space="preserve">Nell’ambiente Python scelto deve essere presente </w:t>
       </w:r>
+      <w:proofErr w:type="spellStart"/>
       <w:r>
         <w:rPr>
           <w:b/>
@@ -3103,54 +4194,841 @@
         </w:rPr>
         <w:t>ipykernel</w:t>
       </w:r>
-      <w:r>
-        <w:t xml:space="preserve"> (e spesso anche jupyter).</w:t>
-      </w:r>
-    </w:p>
-    <w:p>
-      <w:r>
-        <w:t>Comandi tipici (da terminale VS Code, nell’ambiente giusto):</w:t>
-      </w:r>
-    </w:p>
-    <w:p>
-      <w:pPr>
-        <w:ind w:left="708"/>
-        <w:rPr>
-          <w:i/>
-          <w:iCs/>
-        </w:rPr>
-      </w:pPr>
-      <w:r>
-        <w:rPr>
-          <w:i/>
-          <w:iCs/>
-        </w:rPr>
-        <w:t>python -m pip install ipykernel</w:t>
-      </w:r>
-    </w:p>
-    <w:p>
-      <w:r>
-        <w:t>(opzionale ma utile)</w:t>
-      </w:r>
-      <w:r>
-        <w:t>:</w:t>
-      </w:r>
-    </w:p>
-    <w:p>
-      <w:pPr>
-        <w:ind w:left="708"/>
-        <w:rPr>
-          <w:i/>
-          <w:iCs/>
-        </w:rPr>
-      </w:pPr>
-      <w:r>
-        <w:rPr>
-          <w:i/>
-          <w:iCs/>
-        </w:rPr>
-        <w:t>python -m pip install jupyter</w:t>
-      </w:r>
+      <w:proofErr w:type="spellEnd"/>
+      <w:r>
+        <w:t xml:space="preserve"> (e spesso anche </w:t>
+      </w:r>
+      <w:proofErr w:type="spellStart"/>
+      <w:r>
+        <w:t>jupyter</w:t>
+      </w:r>
+      <w:proofErr w:type="spellEnd"/>
+      <w:r>
+        <w:t>).</w:t>
+      </w:r>
+    </w:p>
+    <w:p>
+      <w:r>
+        <w:t xml:space="preserve">Dobbiamo quindi </w:t>
+      </w:r>
+      <w:r>
+        <w:rPr>
+          <w:b/>
+          <w:bCs/>
+        </w:rPr>
+        <w:t>installa</w:t>
+      </w:r>
+      <w:r>
+        <w:rPr>
+          <w:b/>
+          <w:bCs/>
+        </w:rPr>
+        <w:t>re i</w:t>
+      </w:r>
+      <w:r>
+        <w:rPr>
+          <w:b/>
+          <w:bCs/>
+        </w:rPr>
+        <w:t>l kernel</w:t>
+      </w:r>
+      <w:r>
+        <w:t xml:space="preserve"> (dal prompt anaconda, dall’ambiente virtuale </w:t>
+      </w:r>
+      <w:proofErr w:type="spellStart"/>
+      <w:r>
+        <w:rPr>
+          <w:i/>
+          <w:iCs/>
+        </w:rPr>
+        <w:t>myenv</w:t>
+      </w:r>
+      <w:proofErr w:type="spellEnd"/>
+      <w:r>
+        <w:t xml:space="preserve"> attivato) in due</w:t>
+      </w:r>
+      <w:r>
+        <w:t xml:space="preserve"> </w:t>
+      </w:r>
+      <w:r>
+        <w:t>passi:</w:t>
+      </w:r>
+    </w:p>
+    <w:p>
+      <w:pPr>
+        <w:pStyle w:val="Paragrafoelenco"/>
+        <w:numPr>
+          <w:ilvl w:val="0"/>
+          <w:numId w:val="37"/>
+        </w:numPr>
+        <w:ind w:left="360"/>
+      </w:pPr>
+      <w:proofErr w:type="spellStart"/>
+      <w:r>
+        <w:rPr>
+          <w:b/>
+          <w:bCs/>
+        </w:rPr>
+        <w:t>ipykernel</w:t>
+      </w:r>
+      <w:proofErr w:type="spellEnd"/>
+      <w:r>
+        <w:t xml:space="preserve"> è un “modulo” che collega </w:t>
+      </w:r>
+      <w:proofErr w:type="spellStart"/>
+      <w:r>
+        <w:t>python</w:t>
+      </w:r>
+      <w:proofErr w:type="spellEnd"/>
+      <w:r>
+        <w:t xml:space="preserve"> a </w:t>
+      </w:r>
+      <w:proofErr w:type="spellStart"/>
+      <w:r>
+        <w:t>Jupyter</w:t>
+      </w:r>
+      <w:proofErr w:type="spellEnd"/>
+      <w:r>
+        <w:t xml:space="preserve"> Notebook, consentendo a quest’ultimo di parlare con </w:t>
+      </w:r>
+      <w:proofErr w:type="spellStart"/>
+      <w:r>
+        <w:t>python</w:t>
+      </w:r>
+      <w:proofErr w:type="spellEnd"/>
+      <w:r>
+        <w:t xml:space="preserve">. </w:t>
+      </w:r>
+      <w:proofErr w:type="spellStart"/>
+      <w:r>
+        <w:t>ipykernel</w:t>
+      </w:r>
+      <w:proofErr w:type="spellEnd"/>
+      <w:r>
+        <w:t xml:space="preserve"> è un kernel interattivo.</w:t>
+      </w:r>
+    </w:p>
+    <w:p>
+      <w:pPr>
+        <w:ind w:left="348"/>
+        <w:rPr>
+          <w:b/>
+          <w:bCs/>
+          <w:i/>
+          <w:iCs/>
+        </w:rPr>
+      </w:pPr>
+      <w:r>
+        <w:t xml:space="preserve">Installare il kernel con: </w:t>
+      </w:r>
+      <w:proofErr w:type="spellStart"/>
+      <w:r>
+        <w:rPr>
+          <w:b/>
+          <w:bCs/>
+          <w:i/>
+          <w:iCs/>
+        </w:rPr>
+        <w:t>conda</w:t>
+      </w:r>
+      <w:proofErr w:type="spellEnd"/>
+      <w:r>
+        <w:rPr>
+          <w:b/>
+          <w:bCs/>
+          <w:i/>
+          <w:iCs/>
+        </w:rPr>
+        <w:t xml:space="preserve"> </w:t>
+      </w:r>
+      <w:proofErr w:type="spellStart"/>
+      <w:r>
+        <w:rPr>
+          <w:b/>
+          <w:bCs/>
+          <w:i/>
+          <w:iCs/>
+        </w:rPr>
+        <w:t>install</w:t>
+      </w:r>
+      <w:proofErr w:type="spellEnd"/>
+      <w:r>
+        <w:rPr>
+          <w:b/>
+          <w:bCs/>
+          <w:i/>
+          <w:iCs/>
+        </w:rPr>
+        <w:t xml:space="preserve"> </w:t>
+      </w:r>
+      <w:proofErr w:type="spellStart"/>
+      <w:r>
+        <w:rPr>
+          <w:b/>
+          <w:bCs/>
+          <w:i/>
+          <w:iCs/>
+        </w:rPr>
+        <w:t>ipykernel</w:t>
+      </w:r>
+      <w:proofErr w:type="spellEnd"/>
+      <w:r>
+        <w:rPr>
+          <w:b/>
+          <w:bCs/>
+          <w:i/>
+          <w:iCs/>
+        </w:rPr>
+        <w:t xml:space="preserve">. </w:t>
+      </w:r>
+      <w:r>
+        <w:t>L’output corretto a terminale del comando è:</w:t>
+      </w:r>
+    </w:p>
+    <w:p>
+      <w:pPr>
+        <w:ind w:left="348"/>
+        <w:rPr>
+          <w:i/>
+          <w:iCs/>
+        </w:rPr>
+      </w:pPr>
+      <w:proofErr w:type="spellStart"/>
+      <w:r>
+        <w:rPr>
+          <w:i/>
+          <w:iCs/>
+        </w:rPr>
+        <w:t>Installed</w:t>
+      </w:r>
+      <w:proofErr w:type="spellEnd"/>
+      <w:r>
+        <w:rPr>
+          <w:i/>
+          <w:iCs/>
+        </w:rPr>
+        <w:t xml:space="preserve"> </w:t>
+      </w:r>
+      <w:proofErr w:type="spellStart"/>
+      <w:r>
+        <w:rPr>
+          <w:i/>
+          <w:iCs/>
+        </w:rPr>
+        <w:t>kernelspec</w:t>
+      </w:r>
+      <w:proofErr w:type="spellEnd"/>
+      <w:r>
+        <w:rPr>
+          <w:i/>
+          <w:iCs/>
+        </w:rPr>
+        <w:t xml:space="preserve"> </w:t>
+      </w:r>
+      <w:proofErr w:type="spellStart"/>
+      <w:r>
+        <w:rPr>
+          <w:i/>
+          <w:iCs/>
+        </w:rPr>
+        <w:t>tf_cpu</w:t>
+      </w:r>
+      <w:proofErr w:type="spellEnd"/>
+      <w:r>
+        <w:rPr>
+          <w:i/>
+          <w:iCs/>
+        </w:rPr>
+        <w:t xml:space="preserve"> in C:\Users\Utente\AppData\Roaming\jupyter\kernels\tf_cpu</w:t>
+      </w:r>
+    </w:p>
+    <w:p>
+      <w:pPr>
+        <w:ind w:left="348"/>
+        <w:rPr>
+          <w:b/>
+          <w:bCs/>
+          <w:i/>
+          <w:iCs/>
+        </w:rPr>
+      </w:pPr>
+      <w:r>
+        <w:t xml:space="preserve">NB. Si può ottenere la lista dei kernel </w:t>
+      </w:r>
+      <w:proofErr w:type="spellStart"/>
+      <w:r>
+        <w:t>jupyter</w:t>
+      </w:r>
+      <w:proofErr w:type="spellEnd"/>
+      <w:r>
+        <w:t xml:space="preserve"> installati con il comando da prompt: </w:t>
+      </w:r>
+      <w:proofErr w:type="spellStart"/>
+      <w:r>
+        <w:rPr>
+          <w:b/>
+          <w:bCs/>
+          <w:i/>
+          <w:iCs/>
+        </w:rPr>
+        <w:t>jupyter</w:t>
+      </w:r>
+      <w:proofErr w:type="spellEnd"/>
+      <w:r>
+        <w:rPr>
+          <w:b/>
+          <w:bCs/>
+          <w:i/>
+          <w:iCs/>
+        </w:rPr>
+        <w:t xml:space="preserve"> </w:t>
+      </w:r>
+      <w:proofErr w:type="spellStart"/>
+      <w:r>
+        <w:rPr>
+          <w:b/>
+          <w:bCs/>
+          <w:i/>
+          <w:iCs/>
+        </w:rPr>
+        <w:t>kernelspec</w:t>
+      </w:r>
+      <w:proofErr w:type="spellEnd"/>
+      <w:r>
+        <w:rPr>
+          <w:b/>
+          <w:bCs/>
+          <w:i/>
+          <w:iCs/>
+        </w:rPr>
+        <w:t xml:space="preserve"> list.</w:t>
+      </w:r>
+    </w:p>
+    <w:p>
+      <w:pPr>
+        <w:ind w:left="348"/>
+        <w:rPr>
+          <w:b/>
+          <w:bCs/>
+          <w:i/>
+          <w:iCs/>
+        </w:rPr>
+      </w:pPr>
+      <w:r>
+        <w:t xml:space="preserve">Per rimuovere un kernel </w:t>
+      </w:r>
+      <w:proofErr w:type="spellStart"/>
+      <w:r>
+        <w:t>jupyter</w:t>
+      </w:r>
+      <w:proofErr w:type="spellEnd"/>
+      <w:r>
+        <w:t xml:space="preserve"> installato si fa:</w:t>
+      </w:r>
+      <w:r>
+        <w:rPr>
+          <w:b/>
+          <w:bCs/>
+          <w:i/>
+          <w:iCs/>
+        </w:rPr>
+        <w:t xml:space="preserve"> </w:t>
+      </w:r>
+      <w:proofErr w:type="spellStart"/>
+      <w:r>
+        <w:rPr>
+          <w:b/>
+          <w:bCs/>
+          <w:i/>
+          <w:iCs/>
+        </w:rPr>
+        <w:t>jupyter</w:t>
+      </w:r>
+      <w:proofErr w:type="spellEnd"/>
+      <w:r>
+        <w:rPr>
+          <w:b/>
+          <w:bCs/>
+          <w:i/>
+          <w:iCs/>
+        </w:rPr>
+        <w:t xml:space="preserve"> </w:t>
+      </w:r>
+      <w:proofErr w:type="spellStart"/>
+      <w:r>
+        <w:rPr>
+          <w:b/>
+          <w:bCs/>
+          <w:i/>
+          <w:iCs/>
+        </w:rPr>
+        <w:t>kernelspec</w:t>
+      </w:r>
+      <w:proofErr w:type="spellEnd"/>
+      <w:r>
+        <w:rPr>
+          <w:b/>
+          <w:bCs/>
+          <w:i/>
+          <w:iCs/>
+        </w:rPr>
+        <w:t xml:space="preserve"> </w:t>
+      </w:r>
+      <w:proofErr w:type="spellStart"/>
+      <w:r>
+        <w:rPr>
+          <w:b/>
+          <w:bCs/>
+          <w:i/>
+          <w:iCs/>
+        </w:rPr>
+        <w:t>remove</w:t>
+      </w:r>
+      <w:proofErr w:type="spellEnd"/>
+      <w:r>
+        <w:rPr>
+          <w:b/>
+          <w:bCs/>
+          <w:i/>
+          <w:iCs/>
+        </w:rPr>
+        <w:t xml:space="preserve"> nome-kernel</w:t>
+      </w:r>
+    </w:p>
+    <w:p>
+      <w:pPr>
+        <w:pStyle w:val="Paragrafoelenco"/>
+        <w:numPr>
+          <w:ilvl w:val="0"/>
+          <w:numId w:val="37"/>
+        </w:numPr>
+        <w:ind w:left="360"/>
+      </w:pPr>
+      <w:r>
+        <w:t xml:space="preserve">Il secondo comando, successivo, </w:t>
+      </w:r>
+      <w:r>
+        <w:rPr>
+          <w:b/>
+          <w:bCs/>
+          <w:u w:val="single"/>
+        </w:rPr>
+        <w:t xml:space="preserve">associa un kernel </w:t>
+      </w:r>
+      <w:proofErr w:type="spellStart"/>
+      <w:r>
+        <w:rPr>
+          <w:b/>
+          <w:bCs/>
+          <w:u w:val="single"/>
+        </w:rPr>
+        <w:t>jupyter</w:t>
+      </w:r>
+      <w:proofErr w:type="spellEnd"/>
+      <w:r>
+        <w:rPr>
+          <w:b/>
+          <w:bCs/>
+          <w:u w:val="single"/>
+        </w:rPr>
+        <w:t xml:space="preserve"> ad un VE</w:t>
+      </w:r>
+      <w:r>
+        <w:t xml:space="preserve">, rendendo così l’ambiente virtuale disponibile come kernel in </w:t>
+      </w:r>
+      <w:proofErr w:type="spellStart"/>
+      <w:r>
+        <w:t>Jupyter</w:t>
+      </w:r>
+      <w:proofErr w:type="spellEnd"/>
+      <w:r>
+        <w:t xml:space="preserve"> (selezionabile in </w:t>
+      </w:r>
+      <w:proofErr w:type="spellStart"/>
+      <w:r>
+        <w:t>Jupyter</w:t>
+      </w:r>
+      <w:proofErr w:type="spellEnd"/>
+      <w:r>
+        <w:t xml:space="preserve"> Notebook). Si chiama anche “registrazione”.</w:t>
+      </w:r>
+    </w:p>
+    <w:p>
+      <w:pPr>
+        <w:ind w:left="348"/>
+        <w:rPr>
+          <w:b/>
+          <w:bCs/>
+          <w:i/>
+          <w:iCs/>
+        </w:rPr>
+      </w:pPr>
+      <w:proofErr w:type="spellStart"/>
+      <w:r>
+        <w:rPr>
+          <w:b/>
+          <w:bCs/>
+          <w:i/>
+          <w:iCs/>
+        </w:rPr>
+        <w:t>python</w:t>
+      </w:r>
+      <w:proofErr w:type="spellEnd"/>
+      <w:r>
+        <w:rPr>
+          <w:b/>
+          <w:bCs/>
+          <w:i/>
+          <w:iCs/>
+        </w:rPr>
+        <w:t xml:space="preserve"> -m </w:t>
+      </w:r>
+      <w:proofErr w:type="spellStart"/>
+      <w:r>
+        <w:rPr>
+          <w:b/>
+          <w:bCs/>
+          <w:i/>
+          <w:iCs/>
+        </w:rPr>
+        <w:t>ipykernel</w:t>
+      </w:r>
+      <w:proofErr w:type="spellEnd"/>
+      <w:r>
+        <w:rPr>
+          <w:b/>
+          <w:bCs/>
+          <w:i/>
+          <w:iCs/>
+        </w:rPr>
+        <w:t xml:space="preserve"> </w:t>
+      </w:r>
+      <w:proofErr w:type="spellStart"/>
+      <w:r>
+        <w:rPr>
+          <w:b/>
+          <w:bCs/>
+          <w:i/>
+          <w:iCs/>
+        </w:rPr>
+        <w:t>install</w:t>
+      </w:r>
+      <w:proofErr w:type="spellEnd"/>
+      <w:r>
+        <w:rPr>
+          <w:b/>
+          <w:bCs/>
+          <w:i/>
+          <w:iCs/>
+        </w:rPr>
+        <w:t xml:space="preserve"> --user --name </w:t>
+      </w:r>
+      <w:proofErr w:type="spellStart"/>
+      <w:r>
+        <w:rPr>
+          <w:b/>
+          <w:bCs/>
+          <w:i/>
+          <w:iCs/>
+        </w:rPr>
+        <w:t>accenture</w:t>
+      </w:r>
+      <w:proofErr w:type="spellEnd"/>
+      <w:r>
+        <w:rPr>
+          <w:b/>
+          <w:bCs/>
+          <w:i/>
+          <w:iCs/>
+        </w:rPr>
+        <w:t xml:space="preserve"> --display-name "</w:t>
+      </w:r>
+      <w:proofErr w:type="spellStart"/>
+      <w:r>
+        <w:rPr>
+          <w:b/>
+          <w:bCs/>
+          <w:i/>
+          <w:iCs/>
+        </w:rPr>
+        <w:t>accenture</w:t>
+      </w:r>
+      <w:proofErr w:type="spellEnd"/>
+      <w:r>
+        <w:rPr>
+          <w:b/>
+          <w:bCs/>
+          <w:i/>
+          <w:iCs/>
+        </w:rPr>
+        <w:t>"</w:t>
+      </w:r>
+    </w:p>
+    <w:p>
+      <w:pPr>
+        <w:ind w:left="348"/>
+        <w:rPr>
+          <w:b/>
+          <w:bCs/>
+          <w:i/>
+          <w:iCs/>
+        </w:rPr>
+      </w:pPr>
+    </w:p>
+    <w:p>
+      <w:pPr>
+        <w:ind w:left="348"/>
+      </w:pPr>
+      <w:r>
+        <w:t xml:space="preserve">Ogni kernel </w:t>
+      </w:r>
+      <w:proofErr w:type="spellStart"/>
+      <w:r>
+        <w:t>jupyter</w:t>
+      </w:r>
+      <w:proofErr w:type="spellEnd"/>
+      <w:r>
+        <w:t xml:space="preserve"> associato ad un VE è una ISTANZA di </w:t>
+      </w:r>
+      <w:proofErr w:type="spellStart"/>
+      <w:r>
+        <w:t>ipykernel</w:t>
+      </w:r>
+      <w:proofErr w:type="spellEnd"/>
+      <w:r>
+        <w:t xml:space="preserve">. Come per </w:t>
+      </w:r>
+      <w:proofErr w:type="spellStart"/>
+      <w:r>
+        <w:t>pip</w:t>
+      </w:r>
+      <w:proofErr w:type="spellEnd"/>
+      <w:r>
+        <w:t xml:space="preserve">, ogni VE ha </w:t>
+      </w:r>
+      <w:r>
+        <w:rPr>
+          <w:u w:val="single"/>
+        </w:rPr>
+        <w:t>così</w:t>
+      </w:r>
+      <w:r>
+        <w:t xml:space="preserve"> la sua copia di </w:t>
+      </w:r>
+      <w:proofErr w:type="spellStart"/>
+      <w:r>
+        <w:t>ipykernel</w:t>
+      </w:r>
+      <w:proofErr w:type="spellEnd"/>
+      <w:r>
+        <w:t xml:space="preserve">. A differenza </w:t>
+      </w:r>
+      <w:proofErr w:type="spellStart"/>
+      <w:r>
+        <w:t>delpip</w:t>
+      </w:r>
+      <w:proofErr w:type="spellEnd"/>
+      <w:r>
+        <w:t xml:space="preserve">, tuttavia, </w:t>
+      </w:r>
+      <w:proofErr w:type="spellStart"/>
+      <w:r>
+        <w:t>ipykernel</w:t>
+      </w:r>
+      <w:proofErr w:type="spellEnd"/>
+      <w:r>
+        <w:t xml:space="preserve"> non è attivabile autonomamente, ma solo come modulo.</w:t>
+      </w:r>
+    </w:p>
+    <w:p>
+      <w:pPr>
+        <w:rPr>
+          <w:b/>
+          <w:bCs/>
+        </w:rPr>
+      </w:pPr>
+    </w:p>
+    <w:p>
+      <w:pPr>
+        <w:pBdr>
+          <w:top w:val="single" w:sz="4" w:space="1" w:color="auto"/>
+          <w:left w:val="single" w:sz="4" w:space="4" w:color="auto"/>
+          <w:bottom w:val="single" w:sz="4" w:space="1" w:color="auto"/>
+          <w:right w:val="single" w:sz="4" w:space="4" w:color="auto"/>
+        </w:pBdr>
+        <w:rPr>
+          <w:b/>
+          <w:bCs/>
+        </w:rPr>
+      </w:pPr>
+      <w:r>
+        <w:rPr>
+          <w:b/>
+          <w:bCs/>
+        </w:rPr>
+        <w:t>In un file .</w:t>
+      </w:r>
+      <w:proofErr w:type="spellStart"/>
+      <w:r>
+        <w:rPr>
+          <w:b/>
+          <w:bCs/>
+        </w:rPr>
+        <w:t>py</w:t>
+      </w:r>
+      <w:proofErr w:type="spellEnd"/>
+      <w:r>
+        <w:rPr>
+          <w:b/>
+          <w:bCs/>
+        </w:rPr>
+        <w:t xml:space="preserve"> </w:t>
+      </w:r>
+      <w:r>
+        <w:rPr>
+          <w:b/>
+          <w:bCs/>
+        </w:rPr>
+        <w:t>NON</w:t>
+      </w:r>
+      <w:r>
+        <w:rPr>
+          <w:b/>
+          <w:bCs/>
+        </w:rPr>
+        <w:t xml:space="preserve"> esiste il concetto di “kernel” (quello è tipico dei </w:t>
+      </w:r>
+      <w:proofErr w:type="gramStart"/>
+      <w:r>
+        <w:rPr>
+          <w:b/>
+          <w:bCs/>
+        </w:rPr>
+        <w:t>notebook .</w:t>
+      </w:r>
+      <w:proofErr w:type="spellStart"/>
+      <w:r>
+        <w:rPr>
+          <w:b/>
+          <w:bCs/>
+        </w:rPr>
+        <w:t>ipynb</w:t>
+      </w:r>
+      <w:proofErr w:type="spellEnd"/>
+      <w:proofErr w:type="gramEnd"/>
+      <w:r>
+        <w:rPr>
+          <w:b/>
+          <w:bCs/>
+        </w:rPr>
+        <w:t>). Quindi:</w:t>
+      </w:r>
+    </w:p>
+    <w:p>
+      <w:pPr>
+        <w:numPr>
+          <w:ilvl w:val="0"/>
+          <w:numId w:val="38"/>
+        </w:numPr>
+        <w:pBdr>
+          <w:top w:val="single" w:sz="4" w:space="1" w:color="auto"/>
+          <w:left w:val="single" w:sz="4" w:space="4" w:color="auto"/>
+          <w:bottom w:val="single" w:sz="4" w:space="1" w:color="auto"/>
+          <w:right w:val="single" w:sz="4" w:space="4" w:color="auto"/>
+        </w:pBdr>
+        <w:tabs>
+          <w:tab w:val="num" w:pos="720"/>
+        </w:tabs>
+        <w:rPr>
+          <w:b/>
+          <w:bCs/>
+        </w:rPr>
+      </w:pPr>
+      <w:r>
+        <w:rPr>
+          <w:b/>
+          <w:bCs/>
+        </w:rPr>
+        <w:t xml:space="preserve">quando </w:t>
+      </w:r>
+      <w:r>
+        <w:rPr>
+          <w:b/>
+          <w:bCs/>
+        </w:rPr>
+        <w:t xml:space="preserve">si </w:t>
+      </w:r>
+      <w:r>
+        <w:rPr>
+          <w:b/>
+          <w:bCs/>
+        </w:rPr>
+        <w:t>esegue un .</w:t>
+      </w:r>
+      <w:proofErr w:type="spellStart"/>
+      <w:r>
+        <w:rPr>
+          <w:b/>
+          <w:bCs/>
+        </w:rPr>
+        <w:t>py</w:t>
+      </w:r>
+      <w:proofErr w:type="spellEnd"/>
+      <w:r>
+        <w:rPr>
+          <w:b/>
+          <w:bCs/>
+        </w:rPr>
+        <w:t xml:space="preserve">, conta l’interprete Python selezionato (quello di </w:t>
+      </w:r>
+      <w:r>
+        <w:rPr>
+          <w:b/>
+          <w:bCs/>
+          <w:i/>
+          <w:iCs/>
+        </w:rPr>
+        <w:t>Python: Select Interpreter,</w:t>
+      </w:r>
+      <w:r>
+        <w:rPr>
+          <w:b/>
+          <w:bCs/>
+        </w:rPr>
+        <w:t xml:space="preserve"> e in pratica anche quello mostrato </w:t>
+      </w:r>
+      <w:proofErr w:type="gramStart"/>
+      <w:r>
+        <w:rPr>
+          <w:b/>
+          <w:bCs/>
+        </w:rPr>
+        <w:t>nella status</w:t>
+      </w:r>
+      <w:proofErr w:type="gramEnd"/>
+      <w:r>
+        <w:rPr>
+          <w:b/>
+          <w:bCs/>
+        </w:rPr>
+        <w:t xml:space="preserve"> bar in basso);</w:t>
+      </w:r>
+    </w:p>
+    <w:p>
+      <w:pPr>
+        <w:rPr>
+          <w:b/>
+          <w:bCs/>
+        </w:rPr>
+      </w:pPr>
+    </w:p>
+    <w:p>
+      <w:pPr>
+        <w:rPr>
+          <w:b/>
+          <w:bCs/>
+        </w:rPr>
+      </w:pPr>
     </w:p>
     <w:p>
       <w:pPr>
@@ -3200,8 +5078,13 @@
       </w:r>
       <w:proofErr w:type="gramStart"/>
       <w:r>
-        <w:t>file .ipynb</w:t>
-      </w:r>
+        <w:t>file .</w:t>
+      </w:r>
+      <w:proofErr w:type="spellStart"/>
+      <w:r>
+        <w:t>ipynb</w:t>
+      </w:r>
+      <w:proofErr w:type="spellEnd"/>
       <w:proofErr w:type="gramEnd"/>
       <w:r>
         <w:t>.</w:t>
@@ -3236,7 +5119,16 @@
         </w:numPr>
       </w:pPr>
       <w:r>
-        <w:t>Eseguire una cella (Run).</w:t>
+        <w:lastRenderedPageBreak/>
+        <w:t>Eseguire una cella (</w:t>
+      </w:r>
+      <w:proofErr w:type="spellStart"/>
+      <w:r>
+        <w:t>Run</w:t>
+      </w:r>
+      <w:proofErr w:type="spellEnd"/>
+      <w:r>
+        <w:t>).</w:t>
       </w:r>
     </w:p>
     <w:p>
@@ -3248,10 +5140,27 @@
           <w:b/>
           <w:bCs/>
         </w:rPr>
-        <w:t>l’ambiente selezionato non è quello in cui è stato installato ipykernel</w:t>
-      </w:r>
-      <w:r>
-        <w:t>. In quel caso basta reinstallarlo nell’ambiente corretto e riselezionare il kernel.</w:t>
+        <w:t xml:space="preserve">l’ambiente selezionato non è quello in cui è stato installato </w:t>
+      </w:r>
+      <w:proofErr w:type="spellStart"/>
+      <w:r>
+        <w:rPr>
+          <w:b/>
+          <w:bCs/>
+        </w:rPr>
+        <w:t>ipykernel</w:t>
+      </w:r>
+      <w:proofErr w:type="spellEnd"/>
+      <w:r>
+        <w:t xml:space="preserve">. In quel caso basta reinstallarlo nell’ambiente corretto e </w:t>
+      </w:r>
+      <w:proofErr w:type="spellStart"/>
+      <w:r>
+        <w:t>riselezionare</w:t>
+      </w:r>
+      <w:proofErr w:type="spellEnd"/>
+      <w:r>
+        <w:t xml:space="preserve"> il kernel.</w:t>
       </w:r>
     </w:p>
     <w:p/>
@@ -3319,7 +5228,23 @@
           <w:b/>
           <w:bCs/>
         </w:rPr>
-        <w:t>1) Python: Select Interpreter (Command Palette)</w:t>
+        <w:t>1) Python: Select Interpreter (</w:t>
+      </w:r>
+      <w:proofErr w:type="spellStart"/>
+      <w:r>
+        <w:rPr>
+          <w:b/>
+          <w:bCs/>
+        </w:rPr>
+        <w:t>Command</w:t>
+      </w:r>
+      <w:proofErr w:type="spellEnd"/>
+      <w:r>
+        <w:rPr>
+          <w:b/>
+          <w:bCs/>
+        </w:rPr>
+        <w:t xml:space="preserve"> Palette)</w:t>
       </w:r>
     </w:p>
     <w:p>
@@ -3364,10 +5289,27 @@
           <w:b/>
           <w:bCs/>
         </w:rPr>
-        <w:t>file .py</w:t>
-      </w:r>
-      <w:r>
-        <w:t xml:space="preserve"> (“Run Python File”, Debug, test)</w:t>
+        <w:t>file .</w:t>
+      </w:r>
+      <w:proofErr w:type="spellStart"/>
+      <w:r>
+        <w:rPr>
+          <w:b/>
+          <w:bCs/>
+        </w:rPr>
+        <w:t>py</w:t>
+      </w:r>
+      <w:proofErr w:type="spellEnd"/>
+      <w:r>
+        <w:t xml:space="preserve"> (“</w:t>
+      </w:r>
+      <w:proofErr w:type="spellStart"/>
+      <w:r>
+        <w:t>Run</w:t>
+      </w:r>
+      <w:proofErr w:type="spellEnd"/>
+      <w:r>
+        <w:t xml:space="preserve"> Python File”, Debug, test)</w:t>
       </w:r>
     </w:p>
     <w:p>
@@ -3382,11 +5324,18 @@
           <w:b/>
           <w:bCs/>
         </w:rPr>
-        <w:lastRenderedPageBreak/>
         <w:t>terminali</w:t>
       </w:r>
       <w:r>
-        <w:t xml:space="preserve"> creati da VS Code (quale python viene usato di default)</w:t>
+        <w:t xml:space="preserve"> creati da VS Code (quale </w:t>
+      </w:r>
+      <w:proofErr w:type="spellStart"/>
+      <w:r>
+        <w:t>python</w:t>
+      </w:r>
+      <w:proofErr w:type="spellEnd"/>
+      <w:r>
+        <w:t xml:space="preserve"> viene usato di default)</w:t>
       </w:r>
     </w:p>
     <w:p>
@@ -3396,15 +5345,57 @@
           <w:numId w:val="30"/>
         </w:numPr>
       </w:pPr>
-      <w:r>
-        <w:rPr>
-          <w:b/>
-          <w:bCs/>
-        </w:rPr>
-        <w:t>linting / type checking / IntelliSense</w:t>
-      </w:r>
-      <w:r>
-        <w:t xml:space="preserve"> (Pylance)</w:t>
+      <w:proofErr w:type="spellStart"/>
+      <w:r>
+        <w:rPr>
+          <w:b/>
+          <w:bCs/>
+        </w:rPr>
+        <w:t>linting</w:t>
+      </w:r>
+      <w:proofErr w:type="spellEnd"/>
+      <w:r>
+        <w:rPr>
+          <w:b/>
+          <w:bCs/>
+        </w:rPr>
+        <w:t xml:space="preserve"> / </w:t>
+      </w:r>
+      <w:proofErr w:type="spellStart"/>
+      <w:r>
+        <w:rPr>
+          <w:b/>
+          <w:bCs/>
+        </w:rPr>
+        <w:t>type</w:t>
+      </w:r>
+      <w:proofErr w:type="spellEnd"/>
+      <w:r>
+        <w:rPr>
+          <w:b/>
+          <w:bCs/>
+        </w:rPr>
+        <w:t xml:space="preserve"> checking / </w:t>
+      </w:r>
+      <w:proofErr w:type="spellStart"/>
+      <w:r>
+        <w:rPr>
+          <w:b/>
+          <w:bCs/>
+        </w:rPr>
+        <w:t>IntelliSense</w:t>
+      </w:r>
+      <w:proofErr w:type="spellEnd"/>
+      <w:r>
+        <w:t xml:space="preserve"> (</w:t>
+      </w:r>
+      <w:proofErr w:type="spellStart"/>
+      <w:r>
+        <w:t>Pylance</w:t>
+      </w:r>
+      <w:proofErr w:type="spellEnd"/>
+      <w:r>
+        <w:t>)</w:t>
       </w:r>
     </w:p>
     <w:p>
@@ -3415,7 +5406,23 @@
         </w:numPr>
       </w:pPr>
       <w:r>
-        <w:t xml:space="preserve">installazioni con pip/conda fatte </w:t>
+        <w:t xml:space="preserve">installazioni con </w:t>
+      </w:r>
+      <w:proofErr w:type="spellStart"/>
+      <w:r>
+        <w:t>pip</w:t>
+      </w:r>
+      <w:proofErr w:type="spellEnd"/>
+      <w:r>
+        <w:t>/</w:t>
+      </w:r>
+      <w:proofErr w:type="spellStart"/>
+      <w:r>
+        <w:t>conda</w:t>
+      </w:r>
+      <w:proofErr w:type="spellEnd"/>
+      <w:r>
+        <w:t xml:space="preserve"> fatte </w:t>
       </w:r>
       <w:r>
         <w:rPr>
@@ -3457,8 +5464,17 @@
           <w:b/>
           <w:bCs/>
         </w:rPr>
-        <w:t>kernel Jupyter</w:t>
-      </w:r>
+        <w:t xml:space="preserve">kernel </w:t>
+      </w:r>
+      <w:proofErr w:type="spellStart"/>
+      <w:r>
+        <w:rPr>
+          <w:b/>
+          <w:bCs/>
+        </w:rPr>
+        <w:t>Jupyter</w:t>
+      </w:r>
+      <w:proofErr w:type="spellEnd"/>
       <w:r>
         <w:t xml:space="preserve"> che esegue </w:t>
       </w:r>
@@ -3474,8 +5490,13 @@
       </w:r>
       <w:proofErr w:type="gramStart"/>
       <w:r>
-        <w:t>(.ipynb</w:t>
-      </w:r>
+        <w:t>(.</w:t>
+      </w:r>
+      <w:proofErr w:type="spellStart"/>
+      <w:r>
+        <w:t>ipynb</w:t>
+      </w:r>
+      <w:proofErr w:type="spellEnd"/>
       <w:proofErr w:type="gramEnd"/>
       <w:r>
         <w:t>). Influenza:</w:t>
@@ -3541,8 +5562,13 @@
         </w:numPr>
       </w:pPr>
       <w:r>
-        <w:t>un ambiente locale con ipykernel</w:t>
-      </w:r>
+        <w:t xml:space="preserve">un ambiente locale con </w:t>
+      </w:r>
+      <w:proofErr w:type="spellStart"/>
+      <w:r>
+        <w:t>ipykernel</w:t>
+      </w:r>
+      <w:proofErr w:type="spellEnd"/>
     </w:p>
     <w:p>
       <w:pPr>
@@ -3552,7 +5578,15 @@
         </w:numPr>
       </w:pPr>
       <w:r>
-        <w:t>un kernel registrato (kernelspec)</w:t>
+        <w:t>un kernel registrato (</w:t>
+      </w:r>
+      <w:proofErr w:type="spellStart"/>
+      <w:r>
+        <w:t>kernelspec</w:t>
+      </w:r>
+      <w:proofErr w:type="spellEnd"/>
+      <w:r>
+        <w:t>)</w:t>
       </w:r>
     </w:p>
     <w:p>
@@ -3594,8 +5628,14 @@
         </w:numPr>
       </w:pPr>
       <w:r>
-        <w:t>Interpreter del progetto = spegea</w:t>
-      </w:r>
+        <w:lastRenderedPageBreak/>
+        <w:t xml:space="preserve">Interpreter del progetto = </w:t>
+      </w:r>
+      <w:proofErr w:type="spellStart"/>
+      <w:r>
+        <w:t>spegea</w:t>
+      </w:r>
+      <w:proofErr w:type="spellEnd"/>
     </w:p>
     <w:p>
       <w:pPr>
@@ -3610,7 +5650,15 @@
     </w:p>
     <w:p>
       <w:r>
-        <w:t xml:space="preserve">In quel caso VS Code “vede” e suggerisce come se fosse spegea, </w:t>
+        <w:t xml:space="preserve">In quel caso VS Code “vede” e suggerisce come se fosse </w:t>
+      </w:r>
+      <w:proofErr w:type="spellStart"/>
+      <w:r>
+        <w:t>spegea</w:t>
+      </w:r>
+      <w:proofErr w:type="spellEnd"/>
+      <w:r>
+        <w:t xml:space="preserve">, </w:t>
       </w:r>
       <w:r>
         <w:rPr>
@@ -3661,8 +5709,17 @@
           <w:i/>
           <w:iCs/>
         </w:rPr>
-        <w:t>import sys</w:t>
-      </w:r>
+        <w:t xml:space="preserve">import </w:t>
+      </w:r>
+      <w:proofErr w:type="spellStart"/>
+      <w:r>
+        <w:rPr>
+          <w:i/>
+          <w:iCs/>
+        </w:rPr>
+        <w:t>sys</w:t>
+      </w:r>
+      <w:proofErr w:type="spellEnd"/>
     </w:p>
     <w:p>
       <w:pPr>
@@ -3676,6 +5733,7 @@
           <w:iCs/>
         </w:rPr>
       </w:pPr>
+      <w:proofErr w:type="spellStart"/>
       <w:proofErr w:type="gramStart"/>
       <w:r>
         <w:rPr>
@@ -3684,6 +5742,7 @@
         </w:rPr>
         <w:t>sys.executable</w:t>
       </w:r>
+      <w:proofErr w:type="spellEnd"/>
       <w:proofErr w:type="gramEnd"/>
     </w:p>
     <w:p>
@@ -3729,7 +5788,15 @@
         <w:t>Kernel = stesso ambiente del progetto</w:t>
       </w:r>
       <w:r>
-        <w:t xml:space="preserve"> (installando ipykernel nell’ambiente, se necessario).</w:t>
+        <w:t xml:space="preserve"> (installando </w:t>
+      </w:r>
+      <w:proofErr w:type="spellStart"/>
+      <w:r>
+        <w:t>ipykernel</w:t>
+      </w:r>
+      <w:proofErr w:type="spellEnd"/>
+      <w:r>
+        <w:t xml:space="preserve"> nell’ambiente, se necessario).</w:t>
       </w:r>
     </w:p>
     <w:p/>
@@ -3842,8 +5909,37 @@
           <w:numId w:val="12"/>
         </w:numPr>
       </w:pPr>
-      <w:r>
-        <w:t>Ruff (linting/formatting veloce; alternativa moderna a flake8/isort ecc.)</w:t>
+      <w:proofErr w:type="spellStart"/>
+      <w:r>
+        <w:t>Ruff</w:t>
+      </w:r>
+      <w:proofErr w:type="spellEnd"/>
+      <w:r>
+        <w:t xml:space="preserve"> (</w:t>
+      </w:r>
+      <w:proofErr w:type="spellStart"/>
+      <w:r>
+        <w:t>linting</w:t>
+      </w:r>
+      <w:proofErr w:type="spellEnd"/>
+      <w:r>
+        <w:t>/</w:t>
+      </w:r>
+      <w:proofErr w:type="spellStart"/>
+      <w:r>
+        <w:t>formatting</w:t>
+      </w:r>
+      <w:proofErr w:type="spellEnd"/>
+      <w:r>
+        <w:t xml:space="preserve"> veloce; alternativa moderna a flake8/</w:t>
+      </w:r>
+      <w:proofErr w:type="spellStart"/>
+      <w:r>
+        <w:t>isort</w:t>
+      </w:r>
+      <w:proofErr w:type="spellEnd"/>
+      <w:r>
+        <w:t xml:space="preserve"> ecc.)</w:t>
       </w:r>
     </w:p>
     <w:p>
@@ -3855,14 +5951,29 @@
         </w:numPr>
       </w:pPr>
       <w:r>
-        <w:lastRenderedPageBreak/>
-        <w:t>Black Formatter (se preferisce formattazione “classica” e standardizzata)</w:t>
+        <w:t xml:space="preserve">Black </w:t>
+      </w:r>
+      <w:proofErr w:type="spellStart"/>
+      <w:r>
+        <w:t>Formatter</w:t>
+      </w:r>
+      <w:proofErr w:type="spellEnd"/>
+      <w:r>
+        <w:t xml:space="preserve"> (se preferisce formattazione “classica” e standardizzata)</w:t>
       </w:r>
     </w:p>
     <w:p/>
     <w:p>
       <w:r>
-        <w:t>Black Formatter serve a formattare automaticamente il codice Python in modo uniforme e coerente, senza dover perdere tempo a decidere “come” impaginare (spazi, a capo, indentazioni, lunghezza righe, ecc.).</w:t>
+        <w:t xml:space="preserve">Black </w:t>
+      </w:r>
+      <w:proofErr w:type="spellStart"/>
+      <w:r>
+        <w:t>Formatter</w:t>
+      </w:r>
+      <w:proofErr w:type="spellEnd"/>
+      <w:r>
+        <w:t xml:space="preserve"> serve a formattare automaticamente il codice Python in modo uniforme e coerente, senza dover perdere tempo a decidere “come” impaginare (spazi, a capo, indentazioni, lunghezza righe, ecc.).</w:t>
       </w:r>
     </w:p>
     <w:p>
@@ -3879,8 +5990,13 @@
         </w:numPr>
       </w:pPr>
       <w:r>
-        <w:t>prende il file .py</w:t>
-      </w:r>
+        <w:t>prende il file .</w:t>
+      </w:r>
+      <w:proofErr w:type="spellStart"/>
+      <w:r>
+        <w:t>py</w:t>
+      </w:r>
+      <w:proofErr w:type="spellEnd"/>
     </w:p>
     <w:p>
       <w:pPr>
@@ -3933,7 +6049,15 @@
         </w:numPr>
       </w:pPr>
       <w:r>
-        <w:t>diff su Git pieni di cambi di spaziatura</w:t>
+        <w:t xml:space="preserve">diff su </w:t>
+      </w:r>
+      <w:proofErr w:type="spellStart"/>
+      <w:r>
+        <w:t>Git</w:t>
+      </w:r>
+      <w:proofErr w:type="spellEnd"/>
+      <w:r>
+        <w:t xml:space="preserve"> pieni di cambi di spaziatura</w:t>
       </w:r>
     </w:p>
     <w:p>
@@ -3966,7 +6090,15 @@
         <w:t xml:space="preserve">si </w:t>
       </w:r>
       <w:r>
-        <w:t>può formattare al salvataggio (format on save)</w:t>
+        <w:t xml:space="preserve">può formattare al salvataggio (format on </w:t>
+      </w:r>
+      <w:proofErr w:type="spellStart"/>
+      <w:r>
+        <w:t>save</w:t>
+      </w:r>
+      <w:proofErr w:type="spellEnd"/>
+      <w:r>
+        <w:t>)</w:t>
       </w:r>
     </w:p>
     <w:p>
@@ -3978,12 +6110,18 @@
         </w:numPr>
       </w:pPr>
       <w:r>
-        <w:t>oppure manualmente con Format Document</w:t>
-      </w:r>
+        <w:t xml:space="preserve">oppure manualmente con Format </w:t>
+      </w:r>
+      <w:proofErr w:type="spellStart"/>
+      <w:r>
+        <w:t>Document</w:t>
+      </w:r>
+      <w:proofErr w:type="spellEnd"/>
     </w:p>
     <w:p/>
     <w:p>
       <w:r>
+        <w:lastRenderedPageBreak/>
         <w:t>Cosa non fa:</w:t>
       </w:r>
     </w:p>
@@ -4020,7 +6158,15 @@
         </w:numPr>
       </w:pPr>
       <w:r>
-        <w:t>non è un linter (quello segnala errori/stile; Black formatta e basta)</w:t>
+        <w:t xml:space="preserve">non è un </w:t>
+      </w:r>
+      <w:proofErr w:type="spellStart"/>
+      <w:r>
+        <w:t>linter</w:t>
+      </w:r>
+      <w:proofErr w:type="spellEnd"/>
+      <w:r>
+        <w:t xml:space="preserve"> (quello segnala errori/stile; Black formatta e basta)</w:t>
       </w:r>
     </w:p>
     <w:p/>
@@ -4033,7 +6179,15 @@
         <w:t xml:space="preserve">si </w:t>
       </w:r>
       <w:r>
-        <w:t>usa già Ruff, spesso oggi si usa la coppia:</w:t>
+        <w:t xml:space="preserve">usa già </w:t>
+      </w:r>
+      <w:proofErr w:type="spellStart"/>
+      <w:r>
+        <w:t>Ruff</w:t>
+      </w:r>
+      <w:proofErr w:type="spellEnd"/>
+      <w:r>
+        <w:t>, spesso oggi si usa la coppia:</w:t>
       </w:r>
     </w:p>
     <w:p>
@@ -4056,15 +6210,28 @@
           <w:numId w:val="24"/>
         </w:numPr>
       </w:pPr>
-      <w:r>
-        <w:t>Ruff per linting (e, se configurato, anche alcune correzioni automatiche)</w:t>
+      <w:proofErr w:type="spellStart"/>
+      <w:r>
+        <w:t>Ruff</w:t>
+      </w:r>
+      <w:proofErr w:type="spellEnd"/>
+      <w:r>
+        <w:t xml:space="preserve"> per </w:t>
+      </w:r>
+      <w:proofErr w:type="spellStart"/>
+      <w:r>
+        <w:t>linting</w:t>
+      </w:r>
+      <w:proofErr w:type="spellEnd"/>
+      <w:r>
+        <w:t xml:space="preserve"> (e, se configurato, anche alcune correzioni automatiche)</w:t>
       </w:r>
     </w:p>
     <w:p/>
     <w:p/>
     <w:p/>
     <w:sectPr>
-      <w:footerReference w:type="default" r:id="rId12"/>
+      <w:footerReference w:type="default" r:id="rId13"/>
       <w:pgSz w:w="11906" w:h="16838"/>
       <w:pgMar w:top="1417" w:right="1134" w:bottom="1134" w:left="1134" w:header="708" w:footer="708" w:gutter="0"/>
       <w:cols w:space="708"/>
@@ -4177,6 +6344,7 @@
       <w:r>
         <w:t xml:space="preserve"> </w:t>
       </w:r>
+      <w:proofErr w:type="spellStart"/>
       <w:r>
         <w:rPr>
           <w:i/>
@@ -4184,8 +6352,153 @@
         </w:rPr>
         <w:t>Linting</w:t>
       </w:r>
-      <w:r>
-        <w:t xml:space="preserve"> in Python is the process of using a static code analysis tool (a "linter") to flag programmatic errors, bugs, and stylistic issues in your source code. It helps enforce best practices, improve code quality, and ensure consistency across a project.</w:t>
+      <w:proofErr w:type="spellEnd"/>
+      <w:r>
+        <w:t xml:space="preserve"> in Python </w:t>
+      </w:r>
+      <w:proofErr w:type="spellStart"/>
+      <w:r>
+        <w:t>is</w:t>
+      </w:r>
+      <w:proofErr w:type="spellEnd"/>
+      <w:r>
+        <w:t xml:space="preserve"> the </w:t>
+      </w:r>
+      <w:proofErr w:type="spellStart"/>
+      <w:r>
+        <w:t>process</w:t>
+      </w:r>
+      <w:proofErr w:type="spellEnd"/>
+      <w:r>
+        <w:t xml:space="preserve"> of </w:t>
+      </w:r>
+      <w:proofErr w:type="spellStart"/>
+      <w:r>
+        <w:t>using</w:t>
+      </w:r>
+      <w:proofErr w:type="spellEnd"/>
+      <w:r>
+        <w:t xml:space="preserve"> a </w:t>
+      </w:r>
+      <w:proofErr w:type="spellStart"/>
+      <w:r>
+        <w:t>static</w:t>
+      </w:r>
+      <w:proofErr w:type="spellEnd"/>
+      <w:r>
+        <w:t xml:space="preserve"> code </w:t>
+      </w:r>
+      <w:proofErr w:type="spellStart"/>
+      <w:r>
+        <w:t>analysis</w:t>
+      </w:r>
+      <w:proofErr w:type="spellEnd"/>
+      <w:r>
+        <w:t xml:space="preserve"> tool (a "</w:t>
+      </w:r>
+      <w:proofErr w:type="spellStart"/>
+      <w:r>
+        <w:t>linter</w:t>
+      </w:r>
+      <w:proofErr w:type="spellEnd"/>
+      <w:r>
+        <w:t xml:space="preserve">") to flag </w:t>
+      </w:r>
+      <w:proofErr w:type="spellStart"/>
+      <w:r>
+        <w:t>programmatic</w:t>
+      </w:r>
+      <w:proofErr w:type="spellEnd"/>
+      <w:r>
+        <w:t xml:space="preserve"> </w:t>
+      </w:r>
+      <w:proofErr w:type="spellStart"/>
+      <w:r>
+        <w:t>errors</w:t>
+      </w:r>
+      <w:proofErr w:type="spellEnd"/>
+      <w:r>
+        <w:t xml:space="preserve">, bugs, and </w:t>
+      </w:r>
+      <w:proofErr w:type="spellStart"/>
+      <w:r>
+        <w:t>stylistic</w:t>
+      </w:r>
+      <w:proofErr w:type="spellEnd"/>
+      <w:r>
+        <w:t xml:space="preserve"> </w:t>
+      </w:r>
+      <w:proofErr w:type="spellStart"/>
+      <w:r>
+        <w:t>issues</w:t>
+      </w:r>
+      <w:proofErr w:type="spellEnd"/>
+      <w:r>
+        <w:t xml:space="preserve"> in </w:t>
+      </w:r>
+      <w:proofErr w:type="spellStart"/>
+      <w:r>
+        <w:t>your</w:t>
+      </w:r>
+      <w:proofErr w:type="spellEnd"/>
+      <w:r>
+        <w:t xml:space="preserve"> source code. </w:t>
+      </w:r>
+      <w:proofErr w:type="spellStart"/>
+      <w:r>
+        <w:t>It</w:t>
+      </w:r>
+      <w:proofErr w:type="spellEnd"/>
+      <w:r>
+        <w:t xml:space="preserve"> helps </w:t>
+      </w:r>
+      <w:proofErr w:type="spellStart"/>
+      <w:r>
+        <w:t>enforce</w:t>
+      </w:r>
+      <w:proofErr w:type="spellEnd"/>
+      <w:r>
+        <w:t xml:space="preserve"> best practices, </w:t>
+      </w:r>
+      <w:proofErr w:type="spellStart"/>
+      <w:r>
+        <w:t>improve</w:t>
+      </w:r>
+      <w:proofErr w:type="spellEnd"/>
+      <w:r>
+        <w:t xml:space="preserve"> code </w:t>
+      </w:r>
+      <w:proofErr w:type="spellStart"/>
+      <w:r>
+        <w:t>quality</w:t>
+      </w:r>
+      <w:proofErr w:type="spellEnd"/>
+      <w:r>
+        <w:t xml:space="preserve">, and </w:t>
+      </w:r>
+      <w:proofErr w:type="spellStart"/>
+      <w:r>
+        <w:t>ensure</w:t>
+      </w:r>
+      <w:proofErr w:type="spellEnd"/>
+      <w:r>
+        <w:t xml:space="preserve"> </w:t>
+      </w:r>
+      <w:proofErr w:type="spellStart"/>
+      <w:r>
+        <w:t>consistency</w:t>
+      </w:r>
+      <w:proofErr w:type="spellEnd"/>
+      <w:r>
+        <w:t xml:space="preserve"> </w:t>
+      </w:r>
+      <w:proofErr w:type="spellStart"/>
+      <w:r>
+        <w:t>across</w:t>
+      </w:r>
+      <w:proofErr w:type="spellEnd"/>
+      <w:r>
+        <w:t xml:space="preserve"> a project.</w:t>
       </w:r>
     </w:p>
   </w:footnote>
@@ -4234,7 +6547,23 @@
           <w:sz w:val="20"/>
           <w:szCs w:val="20"/>
         </w:rPr>
-        <w:t xml:space="preserve"> e, se conda non è ancora installato, non può rilevare:</w:t>
+        <w:t xml:space="preserve"> e, se </w:t>
+      </w:r>
+      <w:proofErr w:type="spellStart"/>
+      <w:r>
+        <w:rPr>
+          <w:sz w:val="20"/>
+          <w:szCs w:val="20"/>
+        </w:rPr>
+        <w:t>conda</w:t>
+      </w:r>
+      <w:proofErr w:type="spellEnd"/>
+      <w:r>
+        <w:rPr>
+          <w:sz w:val="20"/>
+          <w:szCs w:val="20"/>
+        </w:rPr>
+        <w:t xml:space="preserve"> non è ancora installato, non può rilevare:</w:t>
       </w:r>
     </w:p>
     <w:p>
@@ -4254,8 +6583,17 @@
           <w:sz w:val="20"/>
           <w:szCs w:val="20"/>
         </w:rPr>
-        <w:t>il comando conda</w:t>
-      </w:r>
+        <w:t xml:space="preserve">il comando </w:t>
+      </w:r>
+      <w:proofErr w:type="spellStart"/>
+      <w:r>
+        <w:rPr>
+          <w:sz w:val="20"/>
+          <w:szCs w:val="20"/>
+        </w:rPr>
+        <w:t>conda</w:t>
+      </w:r>
+      <w:proofErr w:type="spellEnd"/>
     </w:p>
     <w:p>
       <w:pPr>
@@ -4274,7 +6612,23 @@
           <w:sz w:val="20"/>
           <w:szCs w:val="20"/>
         </w:rPr>
-        <w:t>la cartella degli ambienti (…\miniconda3\envs\…)</w:t>
+        <w:t>la cartella degli ambienti (…\miniconda3\</w:t>
+      </w:r>
+      <w:proofErr w:type="spellStart"/>
+      <w:r>
+        <w:rPr>
+          <w:sz w:val="20"/>
+          <w:szCs w:val="20"/>
+        </w:rPr>
+        <w:t>envs</w:t>
+      </w:r>
+      <w:proofErr w:type="spellEnd"/>
+      <w:r>
+        <w:rPr>
+          <w:sz w:val="20"/>
+          <w:szCs w:val="20"/>
+        </w:rPr>
+        <w:t>\…)</w:t>
       </w:r>
     </w:p>
     <w:p>
@@ -4309,7 +6663,23 @@
           <w:sz w:val="20"/>
           <w:szCs w:val="20"/>
         </w:rPr>
-        <w:t>Se VS Code era già aperto mentre installava conda, spesso succede che:</w:t>
+        <w:t xml:space="preserve">Se VS Code era già aperto mentre installava </w:t>
+      </w:r>
+      <w:proofErr w:type="spellStart"/>
+      <w:r>
+        <w:rPr>
+          <w:sz w:val="20"/>
+          <w:szCs w:val="20"/>
+        </w:rPr>
+        <w:t>conda</w:t>
+      </w:r>
+      <w:proofErr w:type="spellEnd"/>
+      <w:r>
+        <w:rPr>
+          <w:sz w:val="20"/>
+          <w:szCs w:val="20"/>
+        </w:rPr>
+        <w:t>, spesso succede che:</w:t>
       </w:r>
     </w:p>
     <w:p>
@@ -4329,8 +6699,17 @@
           <w:sz w:val="20"/>
           <w:szCs w:val="20"/>
         </w:rPr>
-        <w:t>la lista in Python: Select Interpreter non mostra gli ambienti conda</w:t>
-      </w:r>
+        <w:t xml:space="preserve">la lista in Python: Select Interpreter non mostra gli ambienti </w:t>
+      </w:r>
+      <w:proofErr w:type="spellStart"/>
+      <w:r>
+        <w:rPr>
+          <w:sz w:val="20"/>
+          <w:szCs w:val="20"/>
+        </w:rPr>
+        <w:t>conda</w:t>
+      </w:r>
+      <w:proofErr w:type="spellEnd"/>
     </w:p>
     <w:p>
       <w:pPr>
@@ -4349,8 +6728,17 @@
           <w:sz w:val="20"/>
           <w:szCs w:val="20"/>
         </w:rPr>
-        <w:t>il terminale integrato non “vede” subito conda</w:t>
-      </w:r>
+        <w:t xml:space="preserve">il terminale integrato non “vede” subito </w:t>
+      </w:r>
+      <w:proofErr w:type="spellStart"/>
+      <w:r>
+        <w:rPr>
+          <w:sz w:val="20"/>
+          <w:szCs w:val="20"/>
+        </w:rPr>
+        <w:t>conda</w:t>
+      </w:r>
+      <w:proofErr w:type="spellEnd"/>
     </w:p>
     <w:p>
       <w:pPr>
@@ -4384,7 +6772,39 @@
           <w:sz w:val="20"/>
           <w:szCs w:val="20"/>
         </w:rPr>
-        <w:t>Chiudere e riaprire VS Code (o almeno riavviare la finestra: Ctrl+Shift+P → Developer: Reload Window) forza VS Code a:</w:t>
+        <w:t xml:space="preserve">Chiudere e riaprire VS Code (o almeno riavviare la finestra: </w:t>
+      </w:r>
+      <w:proofErr w:type="spellStart"/>
+      <w:r>
+        <w:rPr>
+          <w:sz w:val="20"/>
+          <w:szCs w:val="20"/>
+        </w:rPr>
+        <w:t>Ctrl+Shift+P</w:t>
+      </w:r>
+      <w:proofErr w:type="spellEnd"/>
+      <w:r>
+        <w:rPr>
+          <w:sz w:val="20"/>
+          <w:szCs w:val="20"/>
+        </w:rPr>
+        <w:t xml:space="preserve"> → Developer: </w:t>
+      </w:r>
+      <w:proofErr w:type="spellStart"/>
+      <w:r>
+        <w:rPr>
+          <w:sz w:val="20"/>
+          <w:szCs w:val="20"/>
+        </w:rPr>
+        <w:t>Reload</w:t>
+      </w:r>
+      <w:proofErr w:type="spellEnd"/>
+      <w:r>
+        <w:rPr>
+          <w:sz w:val="20"/>
+          <w:szCs w:val="20"/>
+        </w:rPr>
+        <w:t xml:space="preserve"> Window) forza VS Code a:</w:t>
       </w:r>
     </w:p>
     <w:p>
@@ -4508,8 +6928,33 @@
           <w:b/>
           <w:bCs/>
         </w:rPr>
-        <w:t xml:space="preserve"> Integrated: Cwd</w:t>
-      </w:r>
+        <w:t xml:space="preserve"> </w:t>
+      </w:r>
+      <w:proofErr w:type="spellStart"/>
+      <w:r>
+        <w:rPr>
+          <w:b/>
+          <w:bCs/>
+        </w:rPr>
+        <w:t>Integrated</w:t>
+      </w:r>
+      <w:proofErr w:type="spellEnd"/>
+      <w:r>
+        <w:rPr>
+          <w:b/>
+          <w:bCs/>
+        </w:rPr>
+        <w:t xml:space="preserve">: </w:t>
+      </w:r>
+      <w:proofErr w:type="spellStart"/>
+      <w:r>
+        <w:rPr>
+          <w:b/>
+          <w:bCs/>
+        </w:rPr>
+        <w:t>Cwd</w:t>
+      </w:r>
+      <w:proofErr w:type="spellEnd"/>
       <w:r>
         <w:t>.</w:t>
       </w:r>
@@ -4543,7 +6988,23 @@
           <w:b/>
           <w:bCs/>
         </w:rPr>
-        <w:t>File → Preferences → Settings</w:t>
+        <w:t xml:space="preserve">File → </w:t>
+      </w:r>
+      <w:proofErr w:type="spellStart"/>
+      <w:r>
+        <w:rPr>
+          <w:b/>
+          <w:bCs/>
+        </w:rPr>
+        <w:t>Preferences</w:t>
+      </w:r>
+      <w:proofErr w:type="spellEnd"/>
+      <w:r>
+        <w:rPr>
+          <w:b/>
+          <w:bCs/>
+        </w:rPr>
+        <w:t xml:space="preserve"> → Settings</w:t>
       </w:r>
       <w:r>
         <w:t xml:space="preserve"> (su Windows: </w:t>
@@ -4581,8 +7042,33 @@
           <w:b/>
           <w:bCs/>
         </w:rPr>
-        <w:t>Terminal Integrated Cwd</w:t>
-      </w:r>
+        <w:t xml:space="preserve">Terminal </w:t>
+      </w:r>
+      <w:proofErr w:type="spellStart"/>
+      <w:r>
+        <w:rPr>
+          <w:b/>
+          <w:bCs/>
+        </w:rPr>
+        <w:t>Integrated</w:t>
+      </w:r>
+      <w:proofErr w:type="spellEnd"/>
+      <w:r>
+        <w:rPr>
+          <w:b/>
+          <w:bCs/>
+        </w:rPr>
+        <w:t xml:space="preserve"> </w:t>
+      </w:r>
+      <w:proofErr w:type="spellStart"/>
+      <w:r>
+        <w:rPr>
+          <w:b/>
+          <w:bCs/>
+        </w:rPr>
+        <w:t>Cwd</w:t>
+      </w:r>
+      <w:proofErr w:type="spellEnd"/>
     </w:p>
     <w:p>
       <w:pPr>
@@ -4615,8 +7101,33 @@
           <w:b/>
           <w:bCs/>
         </w:rPr>
-        <w:t xml:space="preserve"> Integrated: Cwd</w:t>
-      </w:r>
+        <w:t xml:space="preserve"> </w:t>
+      </w:r>
+      <w:proofErr w:type="spellStart"/>
+      <w:r>
+        <w:rPr>
+          <w:b/>
+          <w:bCs/>
+        </w:rPr>
+        <w:t>Integrated</w:t>
+      </w:r>
+      <w:proofErr w:type="spellEnd"/>
+      <w:r>
+        <w:rPr>
+          <w:b/>
+          <w:bCs/>
+        </w:rPr>
+        <w:t xml:space="preserve">: </w:t>
+      </w:r>
+      <w:proofErr w:type="spellStart"/>
+      <w:r>
+        <w:rPr>
+          <w:b/>
+          <w:bCs/>
+        </w:rPr>
+        <w:t>Cwd</w:t>
+      </w:r>
+      <w:proofErr w:type="spellEnd"/>
     </w:p>
     <w:p>
       <w:pPr>
@@ -4626,6 +7137,7 @@
           <w:numId w:val="28"/>
         </w:numPr>
       </w:pPr>
+      <w:proofErr w:type="spellStart"/>
       <w:r>
         <w:t>Inseri</w:t>
       </w:r>
@@ -4633,7 +7145,11 @@
         <w:t>re</w:t>
       </w:r>
       <w:r>
-        <w:t>il percorso desiderato, ad es.</w:t>
+        <w:t>il</w:t>
+      </w:r>
+      <w:proofErr w:type="spellEnd"/>
+      <w:r>
+        <w:t xml:space="preserve"> percorso desiderato, ad es.</w:t>
       </w:r>
       <w:r>
         <w:br/>
@@ -4658,15 +7174,36 @@
         <w:t xml:space="preserve"> </w:t>
       </w:r>
       <w:r>
-        <w:t xml:space="preserve">Kernel (Jupyter): è il “motore” che esegue le celle di un </w:t>
+        <w:t>Kernel (</w:t>
+      </w:r>
+      <w:proofErr w:type="spellStart"/>
+      <w:r>
+        <w:t>Jupyter</w:t>
+      </w:r>
+      <w:proofErr w:type="spellEnd"/>
+      <w:r>
+        <w:t xml:space="preserve">): è il “motore” che esegue le celle di un </w:t>
       </w:r>
       <w:proofErr w:type="gramStart"/>
       <w:r>
-        <w:t>notebook .ipynb</w:t>
-      </w:r>
+        <w:t>notebook .</w:t>
+      </w:r>
+      <w:proofErr w:type="spellStart"/>
+      <w:r>
+        <w:t>ipynb</w:t>
+      </w:r>
+      <w:proofErr w:type="spellEnd"/>
       <w:proofErr w:type="gramEnd"/>
       <w:r>
-        <w:t>. Un kernel è legato a un ambiente/interprete, ma è gestito tramite Jupyter (ed è selezionabile dal notebook, in alto a destra, come “Kernel”).</w:t>
+        <w:t xml:space="preserve">. Un kernel è legato a un ambiente/interprete, ma è gestito tramite </w:t>
+      </w:r>
+      <w:proofErr w:type="spellStart"/>
+      <w:r>
+        <w:t>Jupyter</w:t>
+      </w:r>
+      <w:proofErr w:type="spellEnd"/>
+      <w:r>
+        <w:t xml:space="preserve"> (ed è selezionabile dal notebook, in alto a destra, come “Kernel”).</w:t>
       </w:r>
     </w:p>
     <w:p>
@@ -4750,21 +7287,7 @@
           <w:sz w:val="18"/>
           <w:szCs w:val="18"/>
         </w:rPr>
-        <w:t xml:space="preserve">Se </w:t>
-      </w:r>
-      <w:r>
-        <w:rPr>
-          <w:sz w:val="18"/>
-          <w:szCs w:val="18"/>
-        </w:rPr>
-        <w:t xml:space="preserve">si </w:t>
-      </w:r>
-      <w:r>
-        <w:rPr>
-          <w:sz w:val="18"/>
-          <w:szCs w:val="18"/>
-        </w:rPr>
-        <w:t xml:space="preserve">apre una cartella con </w:t>
+        <w:t xml:space="preserve">Se si apre una cartella con </w:t>
       </w:r>
       <w:r>
         <w:rPr>
@@ -4831,14 +7354,7 @@
           <w:sz w:val="18"/>
           <w:szCs w:val="18"/>
         </w:rPr>
-        <w:t xml:space="preserve">si </w:t>
-      </w:r>
-      <w:r>
-        <w:rPr>
-          <w:sz w:val="18"/>
-          <w:szCs w:val="18"/>
-        </w:rPr>
-        <w:t xml:space="preserve"> apre</w:t>
+        <w:t>si  apre</w:t>
       </w:r>
       <w:proofErr w:type="gramEnd"/>
       <w:r>
@@ -4950,21 +7466,7 @@
           <w:sz w:val="18"/>
           <w:szCs w:val="18"/>
         </w:rPr>
-        <w:t>Guard</w:t>
-      </w:r>
-      <w:r>
-        <w:rPr>
-          <w:sz w:val="18"/>
-          <w:szCs w:val="18"/>
-        </w:rPr>
-        <w:t xml:space="preserve">are nella barra </w:t>
-      </w:r>
-      <w:r>
-        <w:rPr>
-          <w:sz w:val="18"/>
-          <w:szCs w:val="18"/>
-        </w:rPr>
-        <w:t xml:space="preserve">in alto nella finestra: il nome mostrato lì di solito è il </w:t>
+        <w:t xml:space="preserve">Guardare nella barra in alto nella finestra: il nome mostrato lì di solito è il </w:t>
       </w:r>
       <w:r>
         <w:rPr>
@@ -5906,6 +8408,95 @@
     </w:lvl>
   </w:abstractNum>
   <w:abstractNum w:abstractNumId="7" w15:restartNumberingAfterBreak="0">
+    <w:nsid w:val="16725A23"/>
+    <w:multiLevelType w:val="hybridMultilevel"/>
+    <w:tmpl w:val="CEB0D2AC"/>
+    <w:lvl w:ilvl="0" w:tplc="0410000F">
+      <w:start w:val="1"/>
+      <w:numFmt w:val="decimal"/>
+      <w:lvlText w:val="%1."/>
+      <w:lvlJc w:val="left"/>
+      <w:pPr>
+        <w:ind w:left="720" w:hanging="360"/>
+      </w:pPr>
+      <w:rPr>
+        <w:rFonts w:hint="default"/>
+      </w:rPr>
+    </w:lvl>
+    <w:lvl w:ilvl="1" w:tplc="FFFFFFFF">
+      <w:start w:val="1"/>
+      <w:numFmt w:val="lowerLetter"/>
+      <w:lvlText w:val="%2."/>
+      <w:lvlJc w:val="left"/>
+      <w:pPr>
+        <w:ind w:left="1440" w:hanging="360"/>
+      </w:pPr>
+    </w:lvl>
+    <w:lvl w:ilvl="2" w:tplc="FFFFFFFF" w:tentative="1">
+      <w:start w:val="1"/>
+      <w:numFmt w:val="lowerRoman"/>
+      <w:lvlText w:val="%3."/>
+      <w:lvlJc w:val="right"/>
+      <w:pPr>
+        <w:ind w:left="2160" w:hanging="180"/>
+      </w:pPr>
+    </w:lvl>
+    <w:lvl w:ilvl="3" w:tplc="FFFFFFFF" w:tentative="1">
+      <w:start w:val="1"/>
+      <w:numFmt w:val="decimal"/>
+      <w:lvlText w:val="%4."/>
+      <w:lvlJc w:val="left"/>
+      <w:pPr>
+        <w:ind w:left="2880" w:hanging="360"/>
+      </w:pPr>
+    </w:lvl>
+    <w:lvl w:ilvl="4" w:tplc="FFFFFFFF" w:tentative="1">
+      <w:start w:val="1"/>
+      <w:numFmt w:val="lowerLetter"/>
+      <w:lvlText w:val="%5."/>
+      <w:lvlJc w:val="left"/>
+      <w:pPr>
+        <w:ind w:left="3600" w:hanging="360"/>
+      </w:pPr>
+    </w:lvl>
+    <w:lvl w:ilvl="5" w:tplc="FFFFFFFF" w:tentative="1">
+      <w:start w:val="1"/>
+      <w:numFmt w:val="lowerRoman"/>
+      <w:lvlText w:val="%6."/>
+      <w:lvlJc w:val="right"/>
+      <w:pPr>
+        <w:ind w:left="4320" w:hanging="180"/>
+      </w:pPr>
+    </w:lvl>
+    <w:lvl w:ilvl="6" w:tplc="FFFFFFFF" w:tentative="1">
+      <w:start w:val="1"/>
+      <w:numFmt w:val="decimal"/>
+      <w:lvlText w:val="%7."/>
+      <w:lvlJc w:val="left"/>
+      <w:pPr>
+        <w:ind w:left="5040" w:hanging="360"/>
+      </w:pPr>
+    </w:lvl>
+    <w:lvl w:ilvl="7" w:tplc="FFFFFFFF" w:tentative="1">
+      <w:start w:val="1"/>
+      <w:numFmt w:val="lowerLetter"/>
+      <w:lvlText w:val="%8."/>
+      <w:lvlJc w:val="left"/>
+      <w:pPr>
+        <w:ind w:left="5760" w:hanging="360"/>
+      </w:pPr>
+    </w:lvl>
+    <w:lvl w:ilvl="8" w:tplc="FFFFFFFF" w:tentative="1">
+      <w:start w:val="1"/>
+      <w:numFmt w:val="lowerRoman"/>
+      <w:lvlText w:val="%9."/>
+      <w:lvlJc w:val="right"/>
+      <w:pPr>
+        <w:ind w:left="6480" w:hanging="180"/>
+      </w:pPr>
+    </w:lvl>
+  </w:abstractNum>
+  <w:abstractNum w:abstractNumId="8" w15:restartNumberingAfterBreak="0">
     <w:nsid w:val="1FF7006E"/>
     <w:multiLevelType w:val="hybridMultilevel"/>
     <w:tmpl w:val="1B9CADAC"/>
@@ -6018,7 +8609,7 @@
       </w:rPr>
     </w:lvl>
   </w:abstractNum>
-  <w:abstractNum w:abstractNumId="8" w15:restartNumberingAfterBreak="0">
+  <w:abstractNum w:abstractNumId="9" w15:restartNumberingAfterBreak="0">
     <w:nsid w:val="211E3E4D"/>
     <w:multiLevelType w:val="hybridMultilevel"/>
     <w:tmpl w:val="826E472A"/>
@@ -6104,7 +8695,7 @@
       </w:pPr>
     </w:lvl>
   </w:abstractNum>
-  <w:abstractNum w:abstractNumId="9" w15:restartNumberingAfterBreak="0">
+  <w:abstractNum w:abstractNumId="10" w15:restartNumberingAfterBreak="0">
     <w:nsid w:val="223D2CE1"/>
     <w:multiLevelType w:val="hybridMultilevel"/>
     <w:tmpl w:val="D5047218"/>
@@ -6217,7 +8808,7 @@
       </w:rPr>
     </w:lvl>
   </w:abstractNum>
-  <w:abstractNum w:abstractNumId="10" w15:restartNumberingAfterBreak="0">
+  <w:abstractNum w:abstractNumId="11" w15:restartNumberingAfterBreak="0">
     <w:nsid w:val="22F70419"/>
     <w:multiLevelType w:val="hybridMultilevel"/>
     <w:tmpl w:val="B25E3242"/>
@@ -6330,7 +8921,7 @@
       </w:rPr>
     </w:lvl>
   </w:abstractNum>
-  <w:abstractNum w:abstractNumId="11" w15:restartNumberingAfterBreak="0">
+  <w:abstractNum w:abstractNumId="12" w15:restartNumberingAfterBreak="0">
     <w:nsid w:val="22FD71BC"/>
     <w:multiLevelType w:val="multilevel"/>
     <w:tmpl w:val="11B6BBC6"/>
@@ -6479,7 +9070,7 @@
       </w:rPr>
     </w:lvl>
   </w:abstractNum>
-  <w:abstractNum w:abstractNumId="12" w15:restartNumberingAfterBreak="0">
+  <w:abstractNum w:abstractNumId="13" w15:restartNumberingAfterBreak="0">
     <w:nsid w:val="24477372"/>
     <w:multiLevelType w:val="multilevel"/>
     <w:tmpl w:val="47005F0E"/>
@@ -6628,7 +9219,7 @@
       </w:rPr>
     </w:lvl>
   </w:abstractNum>
-  <w:abstractNum w:abstractNumId="13" w15:restartNumberingAfterBreak="0">
+  <w:abstractNum w:abstractNumId="14" w15:restartNumberingAfterBreak="0">
     <w:nsid w:val="27E06BBF"/>
     <w:multiLevelType w:val="hybridMultilevel"/>
     <w:tmpl w:val="940E507C"/>
@@ -6741,7 +9332,7 @@
       </w:rPr>
     </w:lvl>
   </w:abstractNum>
-  <w:abstractNum w:abstractNumId="14" w15:restartNumberingAfterBreak="0">
+  <w:abstractNum w:abstractNumId="15" w15:restartNumberingAfterBreak="0">
     <w:nsid w:val="2AD266B2"/>
     <w:multiLevelType w:val="hybridMultilevel"/>
     <w:tmpl w:val="232CBA8C"/>
@@ -6854,7 +9445,7 @@
       </w:rPr>
     </w:lvl>
   </w:abstractNum>
-  <w:abstractNum w:abstractNumId="15" w15:restartNumberingAfterBreak="0">
+  <w:abstractNum w:abstractNumId="16" w15:restartNumberingAfterBreak="0">
     <w:nsid w:val="2E095B38"/>
     <w:multiLevelType w:val="hybridMultilevel"/>
     <w:tmpl w:val="7F8A37B8"/>
@@ -6967,7 +9558,7 @@
       </w:rPr>
     </w:lvl>
   </w:abstractNum>
-  <w:abstractNum w:abstractNumId="16" w15:restartNumberingAfterBreak="0">
+  <w:abstractNum w:abstractNumId="17" w15:restartNumberingAfterBreak="0">
     <w:nsid w:val="2F0341AD"/>
     <w:multiLevelType w:val="hybridMultilevel"/>
     <w:tmpl w:val="81B43662"/>
@@ -7080,7 +9671,7 @@
       </w:rPr>
     </w:lvl>
   </w:abstractNum>
-  <w:abstractNum w:abstractNumId="17" w15:restartNumberingAfterBreak="0">
+  <w:abstractNum w:abstractNumId="18" w15:restartNumberingAfterBreak="0">
     <w:nsid w:val="30196E4C"/>
     <w:multiLevelType w:val="hybridMultilevel"/>
     <w:tmpl w:val="3752C530"/>
@@ -7193,7 +9784,7 @@
       </w:rPr>
     </w:lvl>
   </w:abstractNum>
-  <w:abstractNum w:abstractNumId="18" w15:restartNumberingAfterBreak="0">
+  <w:abstractNum w:abstractNumId="19" w15:restartNumberingAfterBreak="0">
     <w:nsid w:val="310F3A06"/>
     <w:multiLevelType w:val="multilevel"/>
     <w:tmpl w:val="8ABE1FEA"/>
@@ -7306,7 +9897,7 @@
       </w:pPr>
     </w:lvl>
   </w:abstractNum>
-  <w:abstractNum w:abstractNumId="19" w15:restartNumberingAfterBreak="0">
+  <w:abstractNum w:abstractNumId="20" w15:restartNumberingAfterBreak="0">
     <w:nsid w:val="31D33887"/>
     <w:multiLevelType w:val="multilevel"/>
     <w:tmpl w:val="C1C2B2E0"/>
@@ -7455,7 +10046,7 @@
       </w:rPr>
     </w:lvl>
   </w:abstractNum>
-  <w:abstractNum w:abstractNumId="20" w15:restartNumberingAfterBreak="0">
+  <w:abstractNum w:abstractNumId="21" w15:restartNumberingAfterBreak="0">
     <w:nsid w:val="334B0943"/>
     <w:multiLevelType w:val="hybridMultilevel"/>
     <w:tmpl w:val="01662836"/>
@@ -7568,7 +10159,7 @@
       </w:rPr>
     </w:lvl>
   </w:abstractNum>
-  <w:abstractNum w:abstractNumId="21" w15:restartNumberingAfterBreak="0">
+  <w:abstractNum w:abstractNumId="22" w15:restartNumberingAfterBreak="0">
     <w:nsid w:val="3A01724C"/>
     <w:multiLevelType w:val="hybridMultilevel"/>
     <w:tmpl w:val="51AA4D52"/>
@@ -7681,7 +10272,7 @@
       </w:rPr>
     </w:lvl>
   </w:abstractNum>
-  <w:abstractNum w:abstractNumId="22" w15:restartNumberingAfterBreak="0">
+  <w:abstractNum w:abstractNumId="23" w15:restartNumberingAfterBreak="0">
     <w:nsid w:val="3DCA3070"/>
     <w:multiLevelType w:val="hybridMultilevel"/>
     <w:tmpl w:val="F742521C"/>
@@ -7794,7 +10385,7 @@
       </w:rPr>
     </w:lvl>
   </w:abstractNum>
-  <w:abstractNum w:abstractNumId="23" w15:restartNumberingAfterBreak="0">
+  <w:abstractNum w:abstractNumId="24" w15:restartNumberingAfterBreak="0">
     <w:nsid w:val="486F1E65"/>
     <w:multiLevelType w:val="hybridMultilevel"/>
     <w:tmpl w:val="89109376"/>
@@ -7907,7 +10498,7 @@
       </w:rPr>
     </w:lvl>
   </w:abstractNum>
-  <w:abstractNum w:abstractNumId="24" w15:restartNumberingAfterBreak="0">
+  <w:abstractNum w:abstractNumId="25" w15:restartNumberingAfterBreak="0">
     <w:nsid w:val="547134E7"/>
     <w:multiLevelType w:val="multilevel"/>
     <w:tmpl w:val="67F47FB2"/>
@@ -8056,7 +10647,7 @@
       </w:rPr>
     </w:lvl>
   </w:abstractNum>
-  <w:abstractNum w:abstractNumId="25" w15:restartNumberingAfterBreak="0">
+  <w:abstractNum w:abstractNumId="26" w15:restartNumberingAfterBreak="0">
     <w:nsid w:val="550438A7"/>
     <w:multiLevelType w:val="multilevel"/>
     <w:tmpl w:val="3848797E"/>
@@ -8205,7 +10796,7 @@
       </w:rPr>
     </w:lvl>
   </w:abstractNum>
-  <w:abstractNum w:abstractNumId="26" w15:restartNumberingAfterBreak="0">
+  <w:abstractNum w:abstractNumId="27" w15:restartNumberingAfterBreak="0">
     <w:nsid w:val="585F06DB"/>
     <w:multiLevelType w:val="multilevel"/>
     <w:tmpl w:val="4C00161E"/>
@@ -8318,7 +10909,7 @@
       </w:pPr>
     </w:lvl>
   </w:abstractNum>
-  <w:abstractNum w:abstractNumId="27" w15:restartNumberingAfterBreak="0">
+  <w:abstractNum w:abstractNumId="28" w15:restartNumberingAfterBreak="0">
     <w:nsid w:val="5A8C6BB5"/>
     <w:multiLevelType w:val="hybridMultilevel"/>
     <w:tmpl w:val="A768C9CC"/>
@@ -8430,7 +11021,7 @@
       </w:rPr>
     </w:lvl>
   </w:abstractNum>
-  <w:abstractNum w:abstractNumId="28" w15:restartNumberingAfterBreak="0">
+  <w:abstractNum w:abstractNumId="29" w15:restartNumberingAfterBreak="0">
     <w:nsid w:val="64316BC2"/>
     <w:multiLevelType w:val="multilevel"/>
     <w:tmpl w:val="7BFCE6AC"/>
@@ -8579,7 +11170,156 @@
       </w:rPr>
     </w:lvl>
   </w:abstractNum>
-  <w:abstractNum w:abstractNumId="29" w15:restartNumberingAfterBreak="0">
+  <w:abstractNum w:abstractNumId="30" w15:restartNumberingAfterBreak="0">
+    <w:nsid w:val="66495935"/>
+    <w:multiLevelType w:val="multilevel"/>
+    <w:tmpl w:val="00BC645C"/>
+    <w:lvl w:ilvl="0">
+      <w:start w:val="1"/>
+      <w:numFmt w:val="bullet"/>
+      <w:lvlText w:val=""/>
+      <w:lvlJc w:val="left"/>
+      <w:pPr>
+        <w:tabs>
+          <w:tab w:val="num" w:pos="360"/>
+        </w:tabs>
+        <w:ind w:left="360" w:hanging="360"/>
+      </w:pPr>
+      <w:rPr>
+        <w:rFonts w:ascii="Symbol" w:hAnsi="Symbol" w:hint="default"/>
+        <w:sz w:val="20"/>
+      </w:rPr>
+    </w:lvl>
+    <w:lvl w:ilvl="1" w:tentative="1">
+      <w:start w:val="1"/>
+      <w:numFmt w:val="bullet"/>
+      <w:lvlText w:val="o"/>
+      <w:lvlJc w:val="left"/>
+      <w:pPr>
+        <w:tabs>
+          <w:tab w:val="num" w:pos="1080"/>
+        </w:tabs>
+        <w:ind w:left="1080" w:hanging="360"/>
+      </w:pPr>
+      <w:rPr>
+        <w:rFonts w:ascii="Courier New" w:hAnsi="Courier New" w:hint="default"/>
+        <w:sz w:val="20"/>
+      </w:rPr>
+    </w:lvl>
+    <w:lvl w:ilvl="2" w:tentative="1">
+      <w:start w:val="1"/>
+      <w:numFmt w:val="bullet"/>
+      <w:lvlText w:val=""/>
+      <w:lvlJc w:val="left"/>
+      <w:pPr>
+        <w:tabs>
+          <w:tab w:val="num" w:pos="1800"/>
+        </w:tabs>
+        <w:ind w:left="1800" w:hanging="360"/>
+      </w:pPr>
+      <w:rPr>
+        <w:rFonts w:ascii="Wingdings" w:hAnsi="Wingdings" w:hint="default"/>
+        <w:sz w:val="20"/>
+      </w:rPr>
+    </w:lvl>
+    <w:lvl w:ilvl="3" w:tentative="1">
+      <w:start w:val="1"/>
+      <w:numFmt w:val="bullet"/>
+      <w:lvlText w:val=""/>
+      <w:lvlJc w:val="left"/>
+      <w:pPr>
+        <w:tabs>
+          <w:tab w:val="num" w:pos="2520"/>
+        </w:tabs>
+        <w:ind w:left="2520" w:hanging="360"/>
+      </w:pPr>
+      <w:rPr>
+        <w:rFonts w:ascii="Wingdings" w:hAnsi="Wingdings" w:hint="default"/>
+        <w:sz w:val="20"/>
+      </w:rPr>
+    </w:lvl>
+    <w:lvl w:ilvl="4" w:tentative="1">
+      <w:start w:val="1"/>
+      <w:numFmt w:val="bullet"/>
+      <w:lvlText w:val=""/>
+      <w:lvlJc w:val="left"/>
+      <w:pPr>
+        <w:tabs>
+          <w:tab w:val="num" w:pos="3240"/>
+        </w:tabs>
+        <w:ind w:left="3240" w:hanging="360"/>
+      </w:pPr>
+      <w:rPr>
+        <w:rFonts w:ascii="Wingdings" w:hAnsi="Wingdings" w:hint="default"/>
+        <w:sz w:val="20"/>
+      </w:rPr>
+    </w:lvl>
+    <w:lvl w:ilvl="5" w:tentative="1">
+      <w:start w:val="1"/>
+      <w:numFmt w:val="bullet"/>
+      <w:lvlText w:val=""/>
+      <w:lvlJc w:val="left"/>
+      <w:pPr>
+        <w:tabs>
+          <w:tab w:val="num" w:pos="3960"/>
+        </w:tabs>
+        <w:ind w:left="3960" w:hanging="360"/>
+      </w:pPr>
+      <w:rPr>
+        <w:rFonts w:ascii="Wingdings" w:hAnsi="Wingdings" w:hint="default"/>
+        <w:sz w:val="20"/>
+      </w:rPr>
+    </w:lvl>
+    <w:lvl w:ilvl="6" w:tentative="1">
+      <w:start w:val="1"/>
+      <w:numFmt w:val="bullet"/>
+      <w:lvlText w:val=""/>
+      <w:lvlJc w:val="left"/>
+      <w:pPr>
+        <w:tabs>
+          <w:tab w:val="num" w:pos="4680"/>
+        </w:tabs>
+        <w:ind w:left="4680" w:hanging="360"/>
+      </w:pPr>
+      <w:rPr>
+        <w:rFonts w:ascii="Wingdings" w:hAnsi="Wingdings" w:hint="default"/>
+        <w:sz w:val="20"/>
+      </w:rPr>
+    </w:lvl>
+    <w:lvl w:ilvl="7" w:tentative="1">
+      <w:start w:val="1"/>
+      <w:numFmt w:val="bullet"/>
+      <w:lvlText w:val=""/>
+      <w:lvlJc w:val="left"/>
+      <w:pPr>
+        <w:tabs>
+          <w:tab w:val="num" w:pos="5400"/>
+        </w:tabs>
+        <w:ind w:left="5400" w:hanging="360"/>
+      </w:pPr>
+      <w:rPr>
+        <w:rFonts w:ascii="Wingdings" w:hAnsi="Wingdings" w:hint="default"/>
+        <w:sz w:val="20"/>
+      </w:rPr>
+    </w:lvl>
+    <w:lvl w:ilvl="8" w:tentative="1">
+      <w:start w:val="1"/>
+      <w:numFmt w:val="bullet"/>
+      <w:lvlText w:val=""/>
+      <w:lvlJc w:val="left"/>
+      <w:pPr>
+        <w:tabs>
+          <w:tab w:val="num" w:pos="6120"/>
+        </w:tabs>
+        <w:ind w:left="6120" w:hanging="360"/>
+      </w:pPr>
+      <w:rPr>
+        <w:rFonts w:ascii="Wingdings" w:hAnsi="Wingdings" w:hint="default"/>
+        <w:sz w:val="20"/>
+      </w:rPr>
+    </w:lvl>
+  </w:abstractNum>
+  <w:abstractNum w:abstractNumId="31" w15:restartNumberingAfterBreak="0">
     <w:nsid w:val="66F80194"/>
     <w:multiLevelType w:val="hybridMultilevel"/>
     <w:tmpl w:val="96B41856"/>
@@ -8692,7 +11432,7 @@
       </w:rPr>
     </w:lvl>
   </w:abstractNum>
-  <w:abstractNum w:abstractNumId="30" w15:restartNumberingAfterBreak="0">
+  <w:abstractNum w:abstractNumId="32" w15:restartNumberingAfterBreak="0">
     <w:nsid w:val="67D92BEA"/>
     <w:multiLevelType w:val="hybridMultilevel"/>
     <w:tmpl w:val="DC842E28"/>
@@ -8805,7 +11545,7 @@
       </w:rPr>
     </w:lvl>
   </w:abstractNum>
-  <w:abstractNum w:abstractNumId="31" w15:restartNumberingAfterBreak="0">
+  <w:abstractNum w:abstractNumId="33" w15:restartNumberingAfterBreak="0">
     <w:nsid w:val="6FF3131E"/>
     <w:multiLevelType w:val="hybridMultilevel"/>
     <w:tmpl w:val="D1E4CE98"/>
@@ -8917,7 +11657,7 @@
       </w:rPr>
     </w:lvl>
   </w:abstractNum>
-  <w:abstractNum w:abstractNumId="32" w15:restartNumberingAfterBreak="0">
+  <w:abstractNum w:abstractNumId="34" w15:restartNumberingAfterBreak="0">
     <w:nsid w:val="708A2D85"/>
     <w:multiLevelType w:val="hybridMultilevel"/>
     <w:tmpl w:val="8B50DC4A"/>
@@ -9030,7 +11770,7 @@
       </w:rPr>
     </w:lvl>
   </w:abstractNum>
-  <w:abstractNum w:abstractNumId="33" w15:restartNumberingAfterBreak="0">
+  <w:abstractNum w:abstractNumId="35" w15:restartNumberingAfterBreak="0">
     <w:nsid w:val="729879BE"/>
     <w:multiLevelType w:val="hybridMultilevel"/>
     <w:tmpl w:val="9C96C14A"/>
@@ -9143,7 +11883,7 @@
       </w:rPr>
     </w:lvl>
   </w:abstractNum>
-  <w:abstractNum w:abstractNumId="34" w15:restartNumberingAfterBreak="0">
+  <w:abstractNum w:abstractNumId="36" w15:restartNumberingAfterBreak="0">
     <w:nsid w:val="77997475"/>
     <w:multiLevelType w:val="hybridMultilevel"/>
     <w:tmpl w:val="3188BBD6"/>
@@ -9256,7 +11996,7 @@
       </w:rPr>
     </w:lvl>
   </w:abstractNum>
-  <w:abstractNum w:abstractNumId="35" w15:restartNumberingAfterBreak="0">
+  <w:abstractNum w:abstractNumId="37" w15:restartNumberingAfterBreak="0">
     <w:nsid w:val="7DA858C2"/>
     <w:multiLevelType w:val="hybridMultilevel"/>
     <w:tmpl w:val="5A8AE012"/>
@@ -9373,109 +12113,115 @@
     <w:abstractNumId w:val="0"/>
   </w:num>
   <w:num w:numId="2" w16cid:durableId="66615157">
-    <w:abstractNumId w:val="13"/>
+    <w:abstractNumId w:val="14"/>
   </w:num>
   <w:num w:numId="3" w16cid:durableId="1997293761">
-    <w:abstractNumId w:val="27"/>
+    <w:abstractNumId w:val="28"/>
   </w:num>
   <w:num w:numId="4" w16cid:durableId="857087611">
     <w:abstractNumId w:val="5"/>
   </w:num>
   <w:num w:numId="5" w16cid:durableId="1419328970">
-    <w:abstractNumId w:val="7"/>
+    <w:abstractNumId w:val="8"/>
   </w:num>
   <w:num w:numId="6" w16cid:durableId="427115675">
-    <w:abstractNumId w:val="16"/>
+    <w:abstractNumId w:val="17"/>
   </w:num>
   <w:num w:numId="7" w16cid:durableId="396781689">
-    <w:abstractNumId w:val="22"/>
+    <w:abstractNumId w:val="23"/>
   </w:num>
   <w:num w:numId="8" w16cid:durableId="1891451489">
+    <w:abstractNumId w:val="34"/>
+  </w:num>
+  <w:num w:numId="9" w16cid:durableId="141387587">
+    <w:abstractNumId w:val="21"/>
+  </w:num>
+  <w:num w:numId="10" w16cid:durableId="336008554">
+    <w:abstractNumId w:val="18"/>
+  </w:num>
+  <w:num w:numId="11" w16cid:durableId="708719815">
     <w:abstractNumId w:val="32"/>
   </w:num>
-  <w:num w:numId="9" w16cid:durableId="141387587">
-    <w:abstractNumId w:val="20"/>
-  </w:num>
-  <w:num w:numId="10" w16cid:durableId="336008554">
-    <w:abstractNumId w:val="17"/>
-  </w:num>
-  <w:num w:numId="11" w16cid:durableId="708719815">
-    <w:abstractNumId w:val="30"/>
-  </w:num>
   <w:num w:numId="12" w16cid:durableId="103547135">
-    <w:abstractNumId w:val="31"/>
+    <w:abstractNumId w:val="33"/>
   </w:num>
   <w:num w:numId="13" w16cid:durableId="1572503354">
-    <w:abstractNumId w:val="8"/>
+    <w:abstractNumId w:val="9"/>
   </w:num>
   <w:num w:numId="14" w16cid:durableId="1162087209">
-    <w:abstractNumId w:val="23"/>
+    <w:abstractNumId w:val="24"/>
   </w:num>
   <w:num w:numId="15" w16cid:durableId="888146063">
-    <w:abstractNumId w:val="34"/>
+    <w:abstractNumId w:val="36"/>
   </w:num>
   <w:num w:numId="16" w16cid:durableId="617763575">
     <w:abstractNumId w:val="3"/>
   </w:num>
   <w:num w:numId="17" w16cid:durableId="1657144992">
-    <w:abstractNumId w:val="29"/>
+    <w:abstractNumId w:val="31"/>
   </w:num>
   <w:num w:numId="18" w16cid:durableId="47261808">
+    <w:abstractNumId w:val="37"/>
+  </w:num>
+  <w:num w:numId="19" w16cid:durableId="2055346280">
     <w:abstractNumId w:val="35"/>
   </w:num>
-  <w:num w:numId="19" w16cid:durableId="2055346280">
-    <w:abstractNumId w:val="33"/>
+  <w:num w:numId="20" w16cid:durableId="913389872">
+    <w:abstractNumId w:val="16"/>
   </w:num>
-  <w:num w:numId="20" w16cid:durableId="913389872">
+  <w:num w:numId="21" w16cid:durableId="954604229">
+    <w:abstractNumId w:val="10"/>
+  </w:num>
+  <w:num w:numId="22" w16cid:durableId="586891052">
     <w:abstractNumId w:val="15"/>
   </w:num>
-  <w:num w:numId="21" w16cid:durableId="954604229">
-    <w:abstractNumId w:val="9"/>
-  </w:num>
-  <w:num w:numId="22" w16cid:durableId="586891052">
-    <w:abstractNumId w:val="14"/>
-  </w:num>
   <w:num w:numId="23" w16cid:durableId="997808892">
-    <w:abstractNumId w:val="21"/>
+    <w:abstractNumId w:val="22"/>
   </w:num>
   <w:num w:numId="24" w16cid:durableId="1874878704">
-    <w:abstractNumId w:val="10"/>
+    <w:abstractNumId w:val="11"/>
   </w:num>
   <w:num w:numId="25" w16cid:durableId="1005330254">
-    <w:abstractNumId w:val="25"/>
+    <w:abstractNumId w:val="26"/>
   </w:num>
   <w:num w:numId="26" w16cid:durableId="646394087">
-    <w:abstractNumId w:val="11"/>
+    <w:abstractNumId w:val="12"/>
   </w:num>
   <w:num w:numId="27" w16cid:durableId="2116363281">
-    <w:abstractNumId w:val="26"/>
+    <w:abstractNumId w:val="27"/>
   </w:num>
   <w:num w:numId="28" w16cid:durableId="1457485032">
-    <w:abstractNumId w:val="18"/>
+    <w:abstractNumId w:val="19"/>
   </w:num>
   <w:num w:numId="29" w16cid:durableId="2001620592">
     <w:abstractNumId w:val="1"/>
   </w:num>
   <w:num w:numId="30" w16cid:durableId="1971129464">
-    <w:abstractNumId w:val="19"/>
+    <w:abstractNumId w:val="20"/>
   </w:num>
   <w:num w:numId="31" w16cid:durableId="1728914346">
     <w:abstractNumId w:val="4"/>
   </w:num>
   <w:num w:numId="32" w16cid:durableId="102113135">
-    <w:abstractNumId w:val="28"/>
+    <w:abstractNumId w:val="29"/>
   </w:num>
   <w:num w:numId="33" w16cid:durableId="84890418">
-    <w:abstractNumId w:val="12"/>
+    <w:abstractNumId w:val="13"/>
   </w:num>
   <w:num w:numId="34" w16cid:durableId="1408068398">
     <w:abstractNumId w:val="6"/>
   </w:num>
   <w:num w:numId="35" w16cid:durableId="770247823">
-    <w:abstractNumId w:val="24"/>
+    <w:abstractNumId w:val="25"/>
   </w:num>
   <w:num w:numId="36" w16cid:durableId="2010520228">
     <w:abstractNumId w:val="2"/>
+  </w:num>
+  <w:num w:numId="37" w16cid:durableId="752506187">
+    <w:abstractNumId w:val="7"/>
+  </w:num>
+  <w:num w:numId="38" w16cid:durableId="1394966128">
+    <w:abstractNumId w:val="30"/>
   </w:num>
 </w:numbering>
 </file>

</xml_diff>